<commit_message>
update in problem solution fit
Co-Authored-By: Ramachandramoorthykb <86868604+Ramachandramoorthykb@users.noreply.github.com>
Co-Authored-By: Ramya S <87814223+Ramya4447@users.noreply.github.com>
Co-Authored-By: umapathi71689 <86391408+umapathi71689@users.noreply.github.com>
</commit_message>
<xml_diff>
--- a/Pre-Development/Project Design Phase - 1/Problem Solution Fit/Problem_solution_fit.docx
+++ b/Pre-Development/Project Design Phase - 1/Problem Solution Fit/Problem_solution_fit.docx
@@ -1,63 +1,53 @@
 
 <file path=word/document.xml><?xml version="1.0" encoding="utf-8"?>
-<w:document xmlns:ve="http://schemas.openxmlformats.org/markup-compatibility/2006" xmlns:o="urn:schemas-microsoft-com:office:office" xmlns:r="http://schemas.openxmlformats.org/officeDocument/2006/relationships" xmlns:m="http://schemas.openxmlformats.org/officeDocument/2006/math" xmlns:v="urn:schemas-microsoft-com:vml" xmlns:wp="http://schemas.openxmlformats.org/drawingml/2006/wordprocessingDrawing" xmlns:w10="urn:schemas-microsoft-com:office:word" xmlns:w="http://schemas.openxmlformats.org/wordprocessingml/2006/main" xmlns:wne="http://schemas.microsoft.com/office/word/2006/wordml" xmlns:a="http://schemas.openxmlformats.org/drawingml/2006/main" xmlns:pic="http://schemas.openxmlformats.org/drawingml/2006/picture" xml:space="preserve">
+<w:document xmlns:wpc="http://schemas.microsoft.com/office/word/2010/wordprocessingCanvas" xmlns:cx="http://schemas.microsoft.com/office/drawing/2014/chartex" xmlns:cx1="http://schemas.microsoft.com/office/drawing/2015/9/8/chartex" xmlns:cx2="http://schemas.microsoft.com/office/drawing/2015/10/21/chartex" xmlns:cx3="http://schemas.microsoft.com/office/drawing/2016/5/9/chartex" xmlns:cx4="http://schemas.microsoft.com/office/drawing/2016/5/10/chartex" xmlns:cx5="http://schemas.microsoft.com/office/drawing/2016/5/11/chartex" xmlns:cx6="http://schemas.microsoft.com/office/drawing/2016/5/12/chartex" xmlns:cx7="http://schemas.microsoft.com/office/drawing/2016/5/13/chartex" xmlns:cx8="http://schemas.microsoft.com/office/drawing/2016/5/14/chartex" xmlns:mc="http://schemas.openxmlformats.org/markup-compatibility/2006" xmlns:aink="http://schemas.microsoft.com/office/drawing/2016/ink" xmlns:am3d="http://schemas.microsoft.com/office/drawing/2017/model3d" xmlns:o="urn:schemas-microsoft-com:office:office" xmlns:oel="http://schemas.microsoft.com/office/2019/extlst" xmlns:r="http://schemas.openxmlformats.org/officeDocument/2006/relationships" xmlns:m="http://schemas.openxmlformats.org/officeDocument/2006/math" xmlns:v="urn:schemas-microsoft-com:vml" xmlns:wp14="http://schemas.microsoft.com/office/word/2010/wordprocessingDrawing" xmlns:wp="http://schemas.openxmlformats.org/drawingml/2006/wordprocessingDrawing" xmlns:w10="urn:schemas-microsoft-com:office:word" xmlns:w="http://schemas.openxmlformats.org/wordprocessingml/2006/main" xmlns:w14="http://schemas.microsoft.com/office/word/2010/wordml" xmlns:w15="http://schemas.microsoft.com/office/word/2012/wordml" xmlns:w16cex="http://schemas.microsoft.com/office/word/2018/wordml/cex" xmlns:w16cid="http://schemas.microsoft.com/office/word/2016/wordml/cid" xmlns:w16="http://schemas.microsoft.com/office/word/2018/wordml" xmlns:w16sdtdh="http://schemas.microsoft.com/office/word/2020/wordml/sdtdatahash" xmlns:w16se="http://schemas.microsoft.com/office/word/2015/wordml/symex" xmlns:wpg="http://schemas.microsoft.com/office/word/2010/wordprocessingGroup" xmlns:wpi="http://schemas.microsoft.com/office/word/2010/wordprocessingInk" xmlns:wne="http://schemas.microsoft.com/office/word/2006/wordml" xmlns:wps="http://schemas.microsoft.com/office/word/2010/wordprocessingShape" mc:Ignorable="w14 w15 w16se w16cid w16 w16cex w16sdtdh wp14">
   <w:body>
     <w:p>
       <w:pPr>
         <w:pStyle w:val="Title"/>
       </w:pPr>
       <w:r>
-        <w:rPr/>
         <w:t>Problem</w:t>
       </w:r>
       <w:r>
         <w:rPr>
           <w:spacing w:val="2"/>
         </w:rPr>
-        <w:t> </w:t>
+        <w:t xml:space="preserve"> </w:t>
       </w:r>
       <w:r>
-        <w:rPr/>
         <w:t>-</w:t>
       </w:r>
       <w:r>
         <w:rPr>
           <w:spacing w:val="2"/>
         </w:rPr>
-        <w:t> </w:t>
+        <w:t xml:space="preserve"> </w:t>
       </w:r>
       <w:r>
-        <w:rPr/>
         <w:t>Solution</w:t>
       </w:r>
       <w:r>
         <w:rPr>
           <w:spacing w:val="3"/>
         </w:rPr>
-        <w:t> </w:t>
+        <w:t xml:space="preserve"> </w:t>
       </w:r>
       <w:r>
-        <w:rPr/>
         <w:t>fit</w:t>
       </w:r>
     </w:p>
     <w:p>
       <w:pPr>
         <w:spacing w:before="211"/>
-        <w:ind w:left="120" w:right="0" w:firstLine="0"/>
-        <w:jc w:val="left"/>
-        <w:rPr>
-          <w:sz w:val="22"/>
-        </w:rPr>
+        <w:ind w:left="120"/>
       </w:pPr>
       <w:r>
-        <w:rPr/>
         <w:br w:type="column"/>
       </w:r>
       <w:r>
         <w:rPr>
           <w:b/>
-          <w:sz w:val="22"/>
         </w:rPr>
         <w:t>Team</w:t>
       </w:r>
@@ -65,14 +55,12 @@
         <w:rPr>
           <w:b/>
           <w:spacing w:val="9"/>
-          <w:sz w:val="22"/>
         </w:rPr>
-        <w:t> </w:t>
+        <w:t xml:space="preserve"> </w:t>
       </w:r>
       <w:r>
         <w:rPr>
           <w:b/>
-          <w:sz w:val="22"/>
         </w:rPr>
         <w:t>Id</w:t>
       </w:r>
@@ -80,36 +68,26 @@
         <w:rPr>
           <w:b/>
           <w:spacing w:val="9"/>
-          <w:sz w:val="22"/>
         </w:rPr>
-        <w:t> </w:t>
+        <w:t xml:space="preserve"> </w:t>
       </w:r>
       <w:r>
         <w:rPr>
           <w:b/>
-          <w:sz w:val="22"/>
         </w:rPr>
         <w:t>:</w:t>
       </w:r>
       <w:r>
-        <w:rPr>
-          <w:sz w:val="22"/>
-        </w:rPr>
         <w:t>PNT2022TMID14045</w:t>
       </w:r>
     </w:p>
     <w:p>
       <w:pPr>
-        <w:spacing w:after="0"/>
-        <w:jc w:val="left"/>
-        <w:rPr>
-          <w:sz w:val="22"/>
-        </w:rPr>
         <w:sectPr>
           <w:type w:val="continuous"/>
           <w:pgSz w:w="15840" w:h="12240" w:orient="landscape"/>
-          <w:pgMar w:top="780" w:bottom="280" w:left="280" w:right="280"/>
-          <w:cols w:num="2" w:equalWidth="0">
+          <w:pgMar w:top="780" w:right="280" w:bottom="280" w:left="280" w:header="720" w:footer="720" w:gutter="0"/>
+          <w:cols w:num="2" w:space="720" w:equalWidth="0">
             <w:col w:w="2770" w:space="2250"/>
             <w:col w:w="10260"/>
           </w:cols>
@@ -118,19 +96,18 @@
     </w:p>
     <w:p>
       <w:pPr>
-        <w:spacing w:line="240" w:lineRule="auto" w:before="4" w:after="1"/>
+        <w:spacing w:before="4" w:after="1"/>
         <w:rPr>
           <w:sz w:val="17"/>
         </w:rPr>
       </w:pPr>
       <w:r>
-        <w:rPr/>
-        <w:pict>
-          <v:shapetype id="_x0000_t202" o:spt="202" coordsize="21600,21600" path="m,l,21600r21600,l21600,xe">
+        <w:pict w14:anchorId="0DDD1E01">
+          <v:shapetype id="_x0000_t202" coordsize="21600,21600" o:spt="202" path="m,l,21600r21600,l21600,xe">
             <v:stroke joinstyle="miter"/>
             <v:path gradientshapeok="t" o:connecttype="rect"/>
           </v:shapetype>
-          <v:shape style="position:absolute;margin-left:22.962744pt;margin-top:86.400139pt;width:745pt;height:97pt;mso-position-horizontal-relative:page;mso-position-vertical-relative:page;z-index:-15841792" type="#_x0000_t202" filled="false" stroked="false">
+          <v:shape id="_x0000_s1028" type="#_x0000_t202" style="position:absolute;margin-left:22.95pt;margin-top:86.4pt;width:745pt;height:97pt;z-index:-15841792;mso-position-horizontal-relative:page;mso-position-vertical-relative:page" filled="f" stroked="f">
             <v:textbox inset="0,0,0,0">
               <w:txbxContent>
                 <w:p>
@@ -150,7 +127,7 @@
                 <w:p>
                   <w:pPr>
                     <w:pStyle w:val="BodyText"/>
-                    <w:spacing w:line="127" w:lineRule="auto" w:before="33"/>
+                    <w:spacing w:before="33" w:line="127" w:lineRule="auto"/>
                     <w:ind w:left="14690"/>
                     <w:jc w:val="both"/>
                   </w:pPr>
@@ -167,7 +144,7 @@
                       <w:spacing w:val="1"/>
                       <w:w w:val="105"/>
                     </w:rPr>
-                    <w:t> </w:t>
+                    <w:t xml:space="preserve"> </w:t>
                   </w:r>
                   <w:r>
                     <w:rPr>
@@ -182,7 +159,7 @@
                       <w:spacing w:val="1"/>
                       <w:w w:val="105"/>
                     </w:rPr>
-                    <w:t> </w:t>
+                    <w:t xml:space="preserve"> </w:t>
                   </w:r>
                   <w:r>
                     <w:rPr>
@@ -196,7 +173,7 @@
                   <w:pPr>
                     <w:pStyle w:val="BodyText"/>
                     <w:tabs>
-                      <w:tab w:pos="14690" w:val="left" w:leader="none"/>
+                      <w:tab w:val="left" w:pos="14690"/>
                     </w:tabs>
                     <w:spacing w:line="38" w:lineRule="auto"/>
                   </w:pPr>
@@ -207,6 +184,13 @@
                       <w:position w:val="-8"/>
                     </w:rPr>
                     <w:t>o</w:t>
+                  </w:r>
+                  <w:r>
+                    <w:rPr>
+                      <w:color w:val="FFFFFF"/>
+                      <w:w w:val="105"/>
+                      <w:position w:val="-8"/>
+                    </w:rPr>
                     <w:tab/>
                   </w:r>
                   <w:r>
@@ -221,7 +205,7 @@
                   <w:pPr>
                     <w:pStyle w:val="BodyText"/>
                     <w:tabs>
-                      <w:tab w:pos="14690" w:val="left" w:leader="none"/>
+                      <w:tab w:val="left" w:pos="14690"/>
                     </w:tabs>
                     <w:spacing w:line="85" w:lineRule="exact"/>
                   </w:pPr>
@@ -232,6 +216,13 @@
                       <w:position w:val="-3"/>
                     </w:rPr>
                     <w:t>t</w:t>
+                  </w:r>
+                  <w:r>
+                    <w:rPr>
+                      <w:color w:val="FFFFFF"/>
+                      <w:w w:val="105"/>
+                      <w:position w:val="-3"/>
+                    </w:rPr>
                     <w:tab/>
                   </w:r>
                   <w:r>
@@ -246,7 +237,7 @@
                   <w:pPr>
                     <w:pStyle w:val="BodyText"/>
                     <w:tabs>
-                      <w:tab w:pos="14690" w:val="left" w:leader="none"/>
+                      <w:tab w:val="left" w:pos="14690"/>
                     </w:tabs>
                     <w:spacing w:line="79" w:lineRule="auto"/>
                   </w:pPr>
@@ -257,6 +248,13 @@
                       <w:position w:val="-7"/>
                     </w:rPr>
                     <w:t>n</w:t>
+                  </w:r>
+                  <w:r>
+                    <w:rPr>
+                      <w:color w:val="FFFFFF"/>
+                      <w:w w:val="105"/>
+                      <w:position w:val="-7"/>
+                    </w:rPr>
                     <w:tab/>
                   </w:r>
                   <w:r>
@@ -284,7 +282,7 @@
                   <w:pPr>
                     <w:pStyle w:val="BodyText"/>
                     <w:tabs>
-                      <w:tab w:pos="14690" w:val="left" w:leader="none"/>
+                      <w:tab w:val="left" w:pos="14690"/>
                     </w:tabs>
                     <w:spacing w:line="84" w:lineRule="auto"/>
                   </w:pPr>
@@ -295,6 +293,13 @@
                       <w:position w:val="-7"/>
                     </w:rPr>
                     <w:t>t</w:t>
+                  </w:r>
+                  <w:r>
+                    <w:rPr>
+                      <w:color w:val="FFFFFF"/>
+                      <w:w w:val="105"/>
+                      <w:position w:val="-7"/>
+                    </w:rPr>
                     <w:tab/>
                   </w:r>
                   <w:r>
@@ -309,7 +314,7 @@
                   <w:pPr>
                     <w:pStyle w:val="BodyText"/>
                     <w:tabs>
-                      <w:tab w:pos="14690" w:val="left" w:leader="none"/>
+                      <w:tab w:val="left" w:pos="14690"/>
                     </w:tabs>
                     <w:spacing w:line="67" w:lineRule="auto"/>
                   </w:pPr>
@@ -320,6 +325,13 @@
                       <w:position w:val="-5"/>
                     </w:rPr>
                     <w:t>ﬁ</w:t>
+                  </w:r>
+                  <w:r>
+                    <w:rPr>
+                      <w:color w:val="FFFFFF"/>
+                      <w:w w:val="105"/>
+                      <w:position w:val="-5"/>
+                    </w:rPr>
                     <w:tab/>
                   </w:r>
                   <w:r>
@@ -334,7 +346,7 @@
                   <w:pPr>
                     <w:pStyle w:val="BodyText"/>
                     <w:tabs>
-                      <w:tab w:pos="14690" w:val="left" w:leader="none"/>
+                      <w:tab w:val="left" w:pos="14690"/>
                     </w:tabs>
                     <w:spacing w:line="115" w:lineRule="auto"/>
                   </w:pPr>
@@ -345,6 +357,13 @@
                       <w:position w:val="-3"/>
                     </w:rPr>
                     <w:t>,</w:t>
+                  </w:r>
+                  <w:r>
+                    <w:rPr>
+                      <w:color w:val="FFFFFF"/>
+                      <w:w w:val="105"/>
+                      <w:position w:val="-3"/>
+                    </w:rPr>
                     <w:tab/>
                   </w:r>
                   <w:r>
@@ -374,7 +393,7 @@
                       <w:spacing w:val="1"/>
                       <w:w w:val="105"/>
                     </w:rPr>
-                    <w:t> </w:t>
+                    <w:t xml:space="preserve"> </w:t>
                   </w:r>
                   <w:r>
                     <w:rPr>
@@ -404,7 +423,7 @@
                       <w:spacing w:val="1"/>
                       <w:w w:val="105"/>
                     </w:rPr>
-                    <w:t> </w:t>
+                    <w:t xml:space="preserve"> </w:t>
                   </w:r>
                   <w:r>
                     <w:rPr>
@@ -419,7 +438,7 @@
                       <w:spacing w:val="1"/>
                       <w:w w:val="105"/>
                     </w:rPr>
-                    <w:t> </w:t>
+                    <w:t xml:space="preserve"> </w:t>
                   </w:r>
                   <w:r>
                     <w:rPr>
@@ -434,7 +453,7 @@
                       <w:spacing w:val="1"/>
                       <w:w w:val="105"/>
                     </w:rPr>
-                    <w:t> </w:t>
+                    <w:t xml:space="preserve"> </w:t>
                   </w:r>
                   <w:r>
                     <w:rPr>
@@ -449,7 +468,7 @@
                       <w:spacing w:val="1"/>
                       <w:w w:val="105"/>
                     </w:rPr>
-                    <w:t> </w:t>
+                    <w:t xml:space="preserve"> </w:t>
                   </w:r>
                   <w:r>
                     <w:rPr>
@@ -461,30 +480,26 @@
                 </w:p>
               </w:txbxContent>
             </v:textbox>
-            <w10:wrap type="none"/>
+            <w10:wrap anchorx="page" anchory="page"/>
           </v:shape>
         </w:pict>
       </w:r>
       <w:r>
-        <w:rPr/>
-        <w:pict>
-          <v:rect style="position:absolute;margin-left:0pt;margin-top:26.16pt;width:791.519989pt;height:559.320011pt;mso-position-horizontal-relative:page;mso-position-vertical-relative:page;z-index:-15841280" filled="true" fillcolor="#f6f6f6" stroked="false">
-            <v:fill type="solid"/>
-            <w10:wrap type="none"/>
+        <w:pict w14:anchorId="76D4BAF7">
+          <v:rect id="_x0000_s1027" style="position:absolute;margin-left:0;margin-top:26.15pt;width:791.5pt;height:559.3pt;z-index:-15841280;mso-position-horizontal-relative:page;mso-position-vertical-relative:page" fillcolor="#f6f6f6" stroked="f">
+            <w10:wrap anchorx="page" anchory="page"/>
           </v:rect>
         </w:pict>
       </w:r>
       <w:r>
-        <w:rPr/>
-        <w:pict>
-          <v:shape style="position:absolute;margin-left:511.679993pt;margin-top:43.560001pt;width:260.05pt;height:16.2pt;mso-position-horizontal-relative:page;mso-position-vertical-relative:page;z-index:15729664" type="#_x0000_t202" filled="true" fillcolor="#ffffff" stroked="false">
+        <w:pict w14:anchorId="5A15952F">
+          <v:shape id="_x0000_s1026" type="#_x0000_t202" style="position:absolute;margin-left:511.7pt;margin-top:43.55pt;width:260.05pt;height:16.2pt;z-index:15729664;mso-position-horizontal-relative:page;mso-position-vertical-relative:page" stroked="f">
             <v:textbox inset="0,0,0,0">
               <w:txbxContent>
                 <w:p>
                   <w:pPr>
                     <w:spacing w:before="80"/>
-                    <w:ind w:left="66" w:right="0" w:firstLine="0"/>
-                    <w:jc w:val="left"/>
+                    <w:ind w:left="66"/>
                     <w:rPr>
                       <w:rFonts w:ascii="Arial MT"/>
                       <w:sz w:val="18"/>
@@ -507,7 +522,7 @@
                       <w:w w:val="105"/>
                       <w:sz w:val="18"/>
                     </w:rPr>
-                    <w:t> </w:t>
+                    <w:t xml:space="preserve"> </w:t>
                   </w:r>
                   <w:r>
                     <w:rPr>
@@ -526,7 +541,7 @@
                       <w:w w:val="105"/>
                       <w:sz w:val="18"/>
                     </w:rPr>
-                    <w:t> </w:t>
+                    <w:t xml:space="preserve"> </w:t>
                   </w:r>
                   <w:r>
                     <w:rPr>
@@ -540,8 +555,7 @@
                 </w:p>
               </w:txbxContent>
             </v:textbox>
-            <v:fill type="solid"/>
-            <w10:wrap type="none"/>
+            <w10:wrap anchorx="page" anchory="page"/>
           </v:shape>
         </w:pict>
       </w:r>
@@ -549,24 +563,13 @@
     <w:tbl>
       <w:tblPr>
         <w:tblW w:w="0" w:type="auto"/>
-        <w:jc w:val="left"/>
         <w:tblInd w:w="111" w:type="dxa"/>
-        <w:tblBorders>
-          <w:top w:val="none" w:sz="0" w:space="0" w:color="auto"/>
-          <w:left w:val="none" w:sz="0" w:space="0" w:color="auto"/>
-          <w:bottom w:val="none" w:sz="0" w:space="0" w:color="auto"/>
-          <w:right w:val="none" w:sz="0" w:space="0" w:color="auto"/>
-          <w:insideH w:val="none" w:sz="0" w:space="0" w:color="auto"/>
-          <w:insideV w:val="none" w:sz="0" w:space="0" w:color="auto"/>
-        </w:tblBorders>
         <w:tblLayout w:type="fixed"/>
         <w:tblCellMar>
-          <w:top w:w="0" w:type="dxa"/>
           <w:left w:w="0" w:type="dxa"/>
-          <w:bottom w:w="0" w:type="dxa"/>
           <w:right w:w="0" w:type="dxa"/>
         </w:tblCellMar>
-        <w:tblLook w:val="01E0"/>
+        <w:tblLook w:val="01E0" w:firstRow="1" w:lastRow="1" w:firstColumn="1" w:lastColumn="1" w:noHBand="0" w:noVBand="0"/>
       </w:tblPr>
       <w:tblGrid>
         <w:gridCol w:w="374"/>
@@ -579,7 +582,7 @@
       </w:tblGrid>
       <w:tr>
         <w:trPr>
-          <w:trHeight w:val="2841" w:hRule="atLeast"/>
+          <w:trHeight w:val="2841"/>
         </w:trPr>
         <w:tc>
           <w:tcPr>
@@ -613,7 +616,7 @@
             <w:pPr>
               <w:pStyle w:val="TableParagraph"/>
               <w:tabs>
-                <w:tab w:pos="4205" w:val="left" w:leader="none"/>
+                <w:tab w:val="left" w:pos="4205"/>
               </w:tabs>
               <w:spacing w:before="76"/>
               <w:ind w:left="121"/>
@@ -629,16 +632,32 @@
                 <w:b/>
                 <w:sz w:val="21"/>
               </w:rPr>
-              <w:t>1.CUSľOMER</w:t>
+              <w:t>1.CUS</w:t>
             </w:r>
             <w:r>
               <w:rPr>
                 <w:rFonts w:ascii="Roboto Bk" w:hAnsi="Roboto Bk"/>
                 <w:b/>
+                <w:sz w:val="21"/>
+              </w:rPr>
+              <w:t>T</w:t>
+            </w:r>
+            <w:r>
+              <w:rPr>
+                <w:rFonts w:ascii="Roboto Bk" w:hAnsi="Roboto Bk"/>
+                <w:b/>
+                <w:sz w:val="21"/>
+              </w:rPr>
+              <w:t>OMER</w:t>
+            </w:r>
+            <w:r>
+              <w:rPr>
+                <w:rFonts w:ascii="Roboto Bk" w:hAnsi="Roboto Bk"/>
+                <w:b/>
                 <w:spacing w:val="13"/>
                 <w:sz w:val="21"/>
               </w:rPr>
-              <w:t> </w:t>
+              <w:t xml:space="preserve"> </w:t>
             </w:r>
             <w:r>
               <w:rPr>
@@ -646,7 +665,30 @@
                 <w:b/>
                 <w:sz w:val="21"/>
               </w:rPr>
-              <w:t>SEGMENľ(S):</w:t>
+              <w:t>SEGMEN</w:t>
+            </w:r>
+            <w:r>
+              <w:rPr>
+                <w:rFonts w:ascii="Roboto Bk" w:hAnsi="Roboto Bk"/>
+                <w:b/>
+                <w:sz w:val="21"/>
+              </w:rPr>
+              <w:t>T</w:t>
+            </w:r>
+            <w:r>
+              <w:rPr>
+                <w:rFonts w:ascii="Roboto Bk" w:hAnsi="Roboto Bk"/>
+                <w:b/>
+                <w:sz w:val="21"/>
+              </w:rPr>
+              <w:t>(S):</w:t>
+            </w:r>
+            <w:r>
+              <w:rPr>
+                <w:rFonts w:ascii="Roboto Bk" w:hAnsi="Roboto Bk"/>
+                <w:b/>
+                <w:sz w:val="21"/>
+              </w:rPr>
               <w:tab/>
             </w:r>
             <w:r>
@@ -657,7 +699,7 @@
                 <w:w w:val="105"/>
                 <w:position w:val="-5"/>
                 <w:sz w:val="18"/>
-                <w:shd w:fill="ED4D9A" w:color="auto" w:val="clear"/>
+                <w:shd w:val="clear" w:color="auto" w:fill="ED4D9A"/>
               </w:rPr>
               <w:t>CS</w:t>
             </w:r>
@@ -668,9 +710,9 @@
                 <w:color w:val="FFFFFF"/>
                 <w:position w:val="-5"/>
                 <w:sz w:val="18"/>
-                <w:shd w:fill="ED4D9A" w:color="auto" w:val="clear"/>
-              </w:rPr>
-              <w:t> </w:t>
+                <w:shd w:val="clear" w:color="auto" w:fill="ED4D9A"/>
+              </w:rPr>
+              <w:t xml:space="preserve"> </w:t>
             </w:r>
             <w:r>
               <w:rPr>
@@ -680,9 +722,9 @@
                 <w:spacing w:val="13"/>
                 <w:position w:val="-5"/>
                 <w:sz w:val="18"/>
-                <w:shd w:fill="ED4D9A" w:color="auto" w:val="clear"/>
-              </w:rPr>
-              <w:t> </w:t>
+                <w:shd w:val="clear" w:color="auto" w:fill="ED4D9A"/>
+              </w:rPr>
+              <w:t xml:space="preserve"> </w:t>
             </w:r>
           </w:p>
           <w:p>
@@ -701,145 +743,6 @@
                 <w:sz w:val="31"/>
               </w:rPr>
             </w:pPr>
-          </w:p>
-          <w:p>
-            <w:pPr>
-              <w:pStyle w:val="TableParagraph"/>
-              <w:spacing w:line="228" w:lineRule="auto"/>
-              <w:ind w:left="121" w:right="34"/>
-              <w:rPr>
-                <w:rFonts w:ascii="Roboto Bk" w:hAnsi="Roboto Bk"/>
-                <w:b/>
-                <w:sz w:val="21"/>
-              </w:rPr>
-            </w:pPr>
-            <w:r>
-              <w:rPr>
-                <w:rFonts w:ascii="Roboto Bk" w:hAnsi="Roboto Bk"/>
-                <w:b/>
-                <w:sz w:val="21"/>
-              </w:rPr>
-              <w:t>People who aíe stíuggling to tíack them</w:t>
-            </w:r>
-            <w:r>
-              <w:rPr>
-                <w:rFonts w:ascii="Roboto Bk" w:hAnsi="Roboto Bk"/>
-                <w:b/>
-                <w:spacing w:val="1"/>
-                <w:sz w:val="21"/>
-              </w:rPr>
-              <w:t> </w:t>
-            </w:r>
-            <w:r>
-              <w:rPr>
-                <w:rFonts w:ascii="Roboto Bk" w:hAnsi="Roboto Bk"/>
-                <w:b/>
-                <w:sz w:val="21"/>
-              </w:rPr>
-              <w:t>expenses</w:t>
-            </w:r>
-            <w:r>
-              <w:rPr>
-                <w:rFonts w:ascii="Roboto Bk" w:hAnsi="Roboto Bk"/>
-                <w:b/>
-                <w:spacing w:val="4"/>
-                <w:sz w:val="21"/>
-              </w:rPr>
-              <w:t> </w:t>
-            </w:r>
-            <w:r>
-              <w:rPr>
-                <w:rFonts w:ascii="Roboto Bk" w:hAnsi="Roboto Bk"/>
-                <w:b/>
-                <w:sz w:val="21"/>
-              </w:rPr>
-              <w:t>aíe</w:t>
-            </w:r>
-            <w:r>
-              <w:rPr>
-                <w:rFonts w:ascii="Roboto Bk" w:hAnsi="Roboto Bk"/>
-                <w:b/>
-                <w:spacing w:val="2"/>
-                <w:sz w:val="21"/>
-              </w:rPr>
-              <w:t> </w:t>
-            </w:r>
-            <w:r>
-              <w:rPr>
-                <w:rFonts w:ascii="Roboto Bk" w:hAnsi="Roboto Bk"/>
-                <w:b/>
-                <w:sz w:val="21"/>
-              </w:rPr>
-              <w:t>ouí</w:t>
-            </w:r>
-            <w:r>
-              <w:rPr>
-                <w:rFonts w:ascii="Roboto Bk" w:hAnsi="Roboto Bk"/>
-                <w:b/>
-                <w:spacing w:val="5"/>
-                <w:sz w:val="21"/>
-              </w:rPr>
-              <w:t> </w:t>
-            </w:r>
-            <w:r>
-              <w:rPr>
-                <w:rFonts w:ascii="Roboto Bk" w:hAnsi="Roboto Bk"/>
-                <w:b/>
-                <w:sz w:val="21"/>
-              </w:rPr>
-              <w:t>customeís.</w:t>
-            </w:r>
-            <w:r>
-              <w:rPr>
-                <w:rFonts w:ascii="Roboto Bk" w:hAnsi="Roboto Bk"/>
-                <w:b/>
-                <w:spacing w:val="4"/>
-                <w:sz w:val="21"/>
-              </w:rPr>
-              <w:t> </w:t>
-            </w:r>
-            <w:r>
-              <w:rPr>
-                <w:rFonts w:ascii="Roboto Bk" w:hAnsi="Roboto Bk"/>
-                <w:b/>
-                <w:sz w:val="21"/>
-              </w:rPr>
-              <w:t>ľhey</w:t>
-            </w:r>
-            <w:r>
-              <w:rPr>
-                <w:rFonts w:ascii="Roboto Bk" w:hAnsi="Roboto Bk"/>
-                <w:b/>
-                <w:spacing w:val="4"/>
-                <w:sz w:val="21"/>
-              </w:rPr>
-              <w:t> </w:t>
-            </w:r>
-            <w:r>
-              <w:rPr>
-                <w:rFonts w:ascii="Roboto Bk" w:hAnsi="Roboto Bk"/>
-                <w:b/>
-                <w:sz w:val="21"/>
-              </w:rPr>
-              <w:t>can</w:t>
-            </w:r>
-            <w:r>
-              <w:rPr>
-                <w:rFonts w:ascii="Roboto Bk" w:hAnsi="Roboto Bk"/>
-                <w:b/>
-                <w:spacing w:val="4"/>
-                <w:sz w:val="21"/>
-              </w:rPr>
-              <w:t> </w:t>
-            </w:r>
-            <w:r>
-              <w:rPr>
-                <w:rFonts w:ascii="Roboto Bk" w:hAnsi="Roboto Bk"/>
-                <w:b/>
-                <w:sz w:val="21"/>
-              </w:rPr>
-              <w:t>use</w:t>
-            </w:r>
           </w:p>
           <w:p>
             <w:pPr>
@@ -855,163 +758,16 @@
             <w:r>
               <w:rPr>
                 <w:rFonts w:ascii="Roboto Bk" w:hAnsi="Roboto Bk"/>
-                <w:b/>
-                <w:sz w:val="21"/>
-              </w:rPr>
-              <w:t>ouí</w:t>
-            </w:r>
-            <w:r>
-              <w:rPr>
-                <w:rFonts w:ascii="Roboto Bk" w:hAnsi="Roboto Bk"/>
-                <w:b/>
-                <w:spacing w:val="-8"/>
-                <w:sz w:val="21"/>
-              </w:rPr>
-              <w:t> </w:t>
-            </w:r>
-            <w:r>
-              <w:rPr>
-                <w:rFonts w:ascii="Roboto Bk" w:hAnsi="Roboto Bk"/>
-                <w:b/>
-                <w:sz w:val="21"/>
-              </w:rPr>
-              <w:t>app</w:t>
-            </w:r>
-            <w:r>
-              <w:rPr>
-                <w:rFonts w:ascii="Roboto Bk" w:hAnsi="Roboto Bk"/>
-                <w:b/>
-                <w:spacing w:val="-8"/>
-                <w:sz w:val="21"/>
-              </w:rPr>
-              <w:t> </w:t>
-            </w:r>
-            <w:r>
-              <w:rPr>
-                <w:rFonts w:ascii="Roboto Bk" w:hAnsi="Roboto Bk"/>
-                <w:b/>
-                <w:sz w:val="21"/>
-              </w:rPr>
-              <w:t>to</w:t>
-            </w:r>
-            <w:r>
-              <w:rPr>
-                <w:rFonts w:ascii="Roboto Bk" w:hAnsi="Roboto Bk"/>
-                <w:b/>
-                <w:spacing w:val="-8"/>
-                <w:sz w:val="21"/>
-              </w:rPr>
-              <w:t> </w:t>
-            </w:r>
-            <w:r>
-              <w:rPr>
-                <w:rFonts w:ascii="Roboto Bk" w:hAnsi="Roboto Bk"/>
-                <w:b/>
-                <w:sz w:val="21"/>
-              </w:rPr>
-              <w:t>maintain</w:t>
-            </w:r>
-            <w:r>
-              <w:rPr>
-                <w:rFonts w:ascii="Roboto Bk" w:hAnsi="Roboto Bk"/>
-                <w:b/>
-                <w:spacing w:val="-8"/>
-                <w:sz w:val="21"/>
-              </w:rPr>
-              <w:t> </w:t>
-            </w:r>
-            <w:r>
-              <w:rPr>
-                <w:rFonts w:ascii="Roboto Bk" w:hAnsi="Roboto Bk"/>
-                <w:b/>
-                <w:sz w:val="21"/>
-              </w:rPr>
-              <w:t>íecoíds</w:t>
-            </w:r>
-            <w:r>
-              <w:rPr>
-                <w:rFonts w:ascii="Roboto Bk" w:hAnsi="Roboto Bk"/>
-                <w:b/>
-                <w:spacing w:val="-8"/>
-                <w:sz w:val="21"/>
-              </w:rPr>
-              <w:t> </w:t>
-            </w:r>
-            <w:r>
-              <w:rPr>
-                <w:rFonts w:ascii="Roboto Bk" w:hAnsi="Roboto Bk"/>
-                <w:b/>
-                <w:sz w:val="21"/>
-              </w:rPr>
-              <w:t>about</w:t>
-            </w:r>
-            <w:r>
-              <w:rPr>
-                <w:rFonts w:ascii="Roboto Bk" w:hAnsi="Roboto Bk"/>
-                <w:b/>
-                <w:spacing w:val="-8"/>
-                <w:sz w:val="21"/>
-              </w:rPr>
-              <w:t> </w:t>
-            </w:r>
-            <w:r>
-              <w:rPr>
-                <w:rFonts w:ascii="Roboto Bk" w:hAnsi="Roboto Bk"/>
-                <w:b/>
-                <w:sz w:val="21"/>
-              </w:rPr>
-              <w:t>theií</w:t>
-            </w:r>
-            <w:r>
-              <w:rPr>
-                <w:rFonts w:ascii="Roboto Bk" w:hAnsi="Roboto Bk"/>
-                <w:b/>
-                <w:spacing w:val="-8"/>
-                <w:sz w:val="21"/>
-              </w:rPr>
-              <w:t> </w:t>
-            </w:r>
-            <w:r>
-              <w:rPr>
-                <w:rFonts w:ascii="Roboto Bk" w:hAnsi="Roboto Bk"/>
-                <w:b/>
-                <w:sz w:val="21"/>
-              </w:rPr>
-              <w:t>income</w:t>
-            </w:r>
-            <w:r>
-              <w:rPr>
-                <w:rFonts w:ascii="Roboto Bk" w:hAnsi="Roboto Bk"/>
-                <w:b/>
-                <w:spacing w:val="-49"/>
-                <w:sz w:val="21"/>
-              </w:rPr>
-              <w:t> </w:t>
-            </w:r>
-            <w:r>
-              <w:rPr>
-                <w:rFonts w:ascii="Roboto Bk" w:hAnsi="Roboto Bk"/>
-                <w:b/>
-                <w:sz w:val="21"/>
-              </w:rPr>
-              <w:t>and</w:t>
-            </w:r>
-            <w:r>
-              <w:rPr>
-                <w:rFonts w:ascii="Roboto Bk" w:hAnsi="Roboto Bk"/>
-                <w:b/>
-                <w:spacing w:val="-3"/>
-                <w:sz w:val="21"/>
-              </w:rPr>
-              <w:t> </w:t>
-            </w:r>
-            <w:r>
-              <w:rPr>
-                <w:rFonts w:ascii="Roboto Bk" w:hAnsi="Roboto Bk"/>
-                <w:b/>
-                <w:sz w:val="21"/>
-              </w:rPr>
-              <w:t>expenses.</w:t>
+                <w:bCs/>
+                <w:sz w:val="21"/>
+              </w:rPr>
+              <w:t>P</w:t>
+            </w:r>
+            <w:r>
+              <w:t>eople who are struggling to track them expenses are our customers. They can use our app to maintain records about their income and expenses</w:t>
+            </w:r>
+            <w:r>
+              <w:t>.</w:t>
             </w:r>
           </w:p>
         </w:tc>
@@ -1029,7 +785,7 @@
             <w:pPr>
               <w:pStyle w:val="TableParagraph"/>
               <w:tabs>
-                <w:tab w:pos="4178" w:val="left" w:leader="none"/>
+                <w:tab w:val="left" w:pos="4178"/>
               </w:tabs>
               <w:spacing w:before="119"/>
               <w:ind w:left="158"/>
@@ -1056,7 +812,7 @@
                 <w:spacing w:val="-8"/>
                 <w:sz w:val="21"/>
               </w:rPr>
-              <w:t> </w:t>
+              <w:t xml:space="preserve"> </w:t>
             </w:r>
             <w:r>
               <w:rPr>
@@ -1066,6 +822,14 @@
                 <w:sz w:val="21"/>
               </w:rPr>
               <w:t>CUSTOMER</w:t>
+            </w:r>
+            <w:r>
+              <w:rPr>
+                <w:rFonts w:ascii="Arial"/>
+                <w:b/>
+                <w:color w:val="212121"/>
+                <w:sz w:val="21"/>
+              </w:rPr>
               <w:tab/>
             </w:r>
             <w:r>
@@ -1075,9 +839,9 @@
                 <w:color w:val="FFFFFF"/>
                 <w:position w:val="-1"/>
                 <w:sz w:val="18"/>
-                <w:shd w:fill="ED4D9A" w:color="auto" w:val="clear"/>
-              </w:rPr>
-              <w:t>CC </w:t>
+                <w:shd w:val="clear" w:color="auto" w:fill="ED4D9A"/>
+              </w:rPr>
+              <w:t xml:space="preserve">CC </w:t>
             </w:r>
             <w:r>
               <w:rPr>
@@ -1087,9 +851,9 @@
                 <w:spacing w:val="-1"/>
                 <w:position w:val="-1"/>
                 <w:sz w:val="18"/>
-                <w:shd w:fill="ED4D9A" w:color="auto" w:val="clear"/>
-              </w:rPr>
-              <w:t> </w:t>
+                <w:shd w:val="clear" w:color="auto" w:fill="ED4D9A"/>
+              </w:rPr>
+              <w:t xml:space="preserve"> </w:t>
             </w:r>
           </w:p>
           <w:p>
@@ -1111,146 +875,106 @@
           <w:p>
             <w:pPr>
               <w:pStyle w:val="TableParagraph"/>
-              <w:spacing w:line="199" w:lineRule="auto" w:before="152"/>
+              <w:spacing w:before="152" w:line="199" w:lineRule="auto"/>
               <w:ind w:left="38"/>
-              <w:rPr>
-                <w:sz w:val="22"/>
-              </w:rPr>
-            </w:pPr>
-            <w:r>
-              <w:rPr>
-                <w:sz w:val="22"/>
-              </w:rPr>
+            </w:pPr>
+            <w:r>
               <w:t>Enter</w:t>
             </w:r>
             <w:r>
               <w:rPr>
                 <w:spacing w:val="-11"/>
-                <w:sz w:val="22"/>
-              </w:rPr>
-              <w:t> </w:t>
-            </w:r>
-            <w:r>
-              <w:rPr>
-                <w:sz w:val="22"/>
-              </w:rPr>
+              </w:rPr>
+              <w:t xml:space="preserve"> </w:t>
+            </w:r>
+            <w:r>
               <w:t>the</w:t>
             </w:r>
             <w:r>
               <w:rPr>
                 <w:spacing w:val="-10"/>
-                <w:sz w:val="22"/>
-              </w:rPr>
-              <w:t> </w:t>
-            </w:r>
-            <w:r>
-              <w:rPr>
-                <w:sz w:val="22"/>
-              </w:rPr>
+              </w:rPr>
+              <w:t xml:space="preserve"> </w:t>
+            </w:r>
+            <w:r>
               <w:t>record</w:t>
             </w:r>
             <w:r>
               <w:rPr>
                 <w:spacing w:val="-11"/>
-                <w:sz w:val="22"/>
-              </w:rPr>
-              <w:t> </w:t>
-            </w:r>
-            <w:r>
-              <w:rPr>
-                <w:sz w:val="22"/>
-              </w:rPr>
-              <w:t>manualy.</w:t>
+              </w:rPr>
+              <w:t xml:space="preserve"> </w:t>
+            </w:r>
+            <w:r>
+              <w:t>manually</w:t>
+            </w:r>
+            <w:r>
+              <w:t>.</w:t>
             </w:r>
             <w:r>
               <w:rPr>
                 <w:spacing w:val="-10"/>
-                <w:sz w:val="22"/>
-              </w:rPr>
-              <w:t> </w:t>
-            </w:r>
-            <w:r>
-              <w:rPr>
-                <w:sz w:val="22"/>
-              </w:rPr>
+              </w:rPr>
+              <w:t xml:space="preserve"> </w:t>
+            </w:r>
+            <w:r>
               <w:t>The</w:t>
             </w:r>
             <w:r>
               <w:rPr>
                 <w:spacing w:val="-10"/>
-                <w:sz w:val="22"/>
-              </w:rPr>
-              <w:t> </w:t>
-            </w:r>
-            <w:r>
-              <w:rPr>
-                <w:sz w:val="22"/>
-              </w:rPr>
+              </w:rPr>
+              <w:t xml:space="preserve"> </w:t>
+            </w:r>
+            <w:r>
               <w:t>person</w:t>
             </w:r>
             <w:r>
               <w:rPr>
                 <w:spacing w:val="-11"/>
-                <w:sz w:val="22"/>
-              </w:rPr>
-              <w:t> </w:t>
-            </w:r>
-            <w:r>
-              <w:rPr>
-                <w:sz w:val="22"/>
-              </w:rPr>
+              </w:rPr>
+              <w:t xml:space="preserve"> </w:t>
+            </w:r>
+            <w:r>
               <w:t>who</w:t>
             </w:r>
             <w:r>
               <w:rPr>
                 <w:spacing w:val="-11"/>
-                <w:sz w:val="22"/>
-              </w:rPr>
-              <w:t> </w:t>
-            </w:r>
-            <w:r>
-              <w:rPr>
-                <w:sz w:val="22"/>
-              </w:rPr>
+              </w:rPr>
+              <w:t xml:space="preserve"> </w:t>
+            </w:r>
+            <w:r>
               <w:t>is</w:t>
             </w:r>
             <w:r>
               <w:rPr>
                 <w:spacing w:val="-51"/>
-                <w:sz w:val="22"/>
-              </w:rPr>
-              <w:t> </w:t>
-            </w:r>
-            <w:r>
-              <w:rPr>
-                <w:sz w:val="22"/>
-              </w:rPr>
-              <w:t>Using the System must have the some</w:t>
+              </w:rPr>
+              <w:t xml:space="preserve"> </w:t>
+            </w:r>
+            <w:r>
+              <w:t xml:space="preserve">Using the System must have </w:t>
+            </w:r>
+            <w:r>
+              <w:t>some</w:t>
             </w:r>
             <w:r>
               <w:rPr>
                 <w:spacing w:val="1"/>
-                <w:sz w:val="22"/>
-              </w:rPr>
-              <w:t> </w:t>
-            </w:r>
-            <w:r>
-              <w:rPr>
-                <w:sz w:val="22"/>
-              </w:rPr>
+              </w:rPr>
+              <w:t xml:space="preserve"> </w:t>
+            </w:r>
+            <w:r>
               <w:t>technical</w:t>
             </w:r>
             <w:r>
               <w:rPr>
                 <w:spacing w:val="-1"/>
-                <w:sz w:val="22"/>
-              </w:rPr>
-              <w:t> </w:t>
-            </w:r>
-            <w:r>
-              <w:rPr>
-                <w:sz w:val="22"/>
-              </w:rPr>
+              </w:rPr>
+              <w:t xml:space="preserve"> </w:t>
+            </w:r>
+            <w:r>
               <w:t>Knowledge</w:t>
             </w:r>
           </w:p>
@@ -1269,7 +993,7 @@
             <w:pPr>
               <w:pStyle w:val="TableParagraph"/>
               <w:tabs>
-                <w:tab w:pos="4195" w:val="left" w:leader="none"/>
+                <w:tab w:val="left" w:pos="4195"/>
               </w:tabs>
               <w:spacing w:before="119"/>
               <w:ind w:left="162"/>
@@ -1296,7 +1020,7 @@
                 <w:spacing w:val="-11"/>
                 <w:sz w:val="21"/>
               </w:rPr>
-              <w:t> </w:t>
+              <w:t xml:space="preserve"> </w:t>
             </w:r>
             <w:r>
               <w:rPr>
@@ -1315,7 +1039,7 @@
                 <w:spacing w:val="-11"/>
                 <w:sz w:val="21"/>
               </w:rPr>
-              <w:t> </w:t>
+              <w:t xml:space="preserve"> </w:t>
             </w:r>
             <w:r>
               <w:rPr>
@@ -1325,6 +1049,14 @@
                 <w:sz w:val="21"/>
               </w:rPr>
               <w:t>SOLUTIONS</w:t>
+            </w:r>
+            <w:r>
+              <w:rPr>
+                <w:rFonts w:ascii="Arial"/>
+                <w:b/>
+                <w:color w:val="212121"/>
+                <w:sz w:val="21"/>
+              </w:rPr>
               <w:tab/>
             </w:r>
             <w:r>
@@ -1334,9 +1066,9 @@
                 <w:color w:val="FFFFFF"/>
                 <w:position w:val="-1"/>
                 <w:sz w:val="18"/>
-                <w:shd w:fill="ED4D9A" w:color="auto" w:val="clear"/>
-              </w:rPr>
-              <w:t>AS </w:t>
+                <w:shd w:val="clear" w:color="auto" w:fill="ED4D9A"/>
+              </w:rPr>
+              <w:t xml:space="preserve">AS </w:t>
             </w:r>
             <w:r>
               <w:rPr>
@@ -1346,9 +1078,9 @@
                 <w:spacing w:val="3"/>
                 <w:position w:val="-1"/>
                 <w:sz w:val="18"/>
-                <w:shd w:fill="ED4D9A" w:color="auto" w:val="clear"/>
-              </w:rPr>
-              <w:t> </w:t>
+                <w:shd w:val="clear" w:color="auto" w:fill="ED4D9A"/>
+              </w:rPr>
+              <w:t xml:space="preserve"> </w:t>
             </w:r>
           </w:p>
           <w:p>
@@ -1372,144 +1104,101 @@
               <w:pStyle w:val="TableParagraph"/>
               <w:spacing w:line="199" w:lineRule="auto"/>
               <w:ind w:left="142" w:right="426"/>
-              <w:rPr>
-                <w:sz w:val="22"/>
-              </w:rPr>
-            </w:pPr>
-            <w:r>
-              <w:rPr>
-                <w:sz w:val="22"/>
-              </w:rPr>
+            </w:pPr>
+            <w:r>
               <w:t>User</w:t>
             </w:r>
             <w:r>
               <w:rPr>
                 <w:spacing w:val="-8"/>
-                <w:sz w:val="22"/>
-              </w:rPr>
-              <w:t> </w:t>
-            </w:r>
-            <w:r>
-              <w:rPr>
-                <w:sz w:val="22"/>
-              </w:rPr>
+              </w:rPr>
+              <w:t xml:space="preserve"> </w:t>
+            </w:r>
+            <w:r>
               <w:t>can</w:t>
             </w:r>
             <w:r>
               <w:rPr>
                 <w:spacing w:val="-8"/>
-                <w:sz w:val="22"/>
-              </w:rPr>
-              <w:t> </w:t>
-            </w:r>
-            <w:r>
-              <w:rPr>
-                <w:sz w:val="22"/>
-              </w:rPr>
+              </w:rPr>
+              <w:t xml:space="preserve"> </w:t>
+            </w:r>
+            <w:r>
               <w:t>able</w:t>
             </w:r>
             <w:r>
               <w:rPr>
                 <w:spacing w:val="-8"/>
-                <w:sz w:val="22"/>
-              </w:rPr>
-              <w:t> </w:t>
-            </w:r>
-            <w:r>
-              <w:rPr>
-                <w:sz w:val="22"/>
-              </w:rPr>
+              </w:rPr>
+              <w:t xml:space="preserve"> </w:t>
+            </w:r>
+            <w:r>
               <w:t>to</w:t>
             </w:r>
             <w:r>
               <w:rPr>
                 <w:spacing w:val="-7"/>
-                <w:sz w:val="22"/>
-              </w:rPr>
-              <w:t> </w:t>
-            </w:r>
-            <w:r>
-              <w:rPr>
-                <w:sz w:val="22"/>
-              </w:rPr>
+              </w:rPr>
+              <w:t xml:space="preserve"> </w:t>
+            </w:r>
+            <w:r>
               <w:t>add</w:t>
             </w:r>
             <w:r>
               <w:rPr>
                 <w:spacing w:val="-7"/>
-                <w:sz w:val="22"/>
-              </w:rPr>
-              <w:t> </w:t>
-            </w:r>
-            <w:r>
-              <w:rPr>
-                <w:sz w:val="22"/>
-              </w:rPr>
+              </w:rPr>
+              <w:t xml:space="preserve"> </w:t>
+            </w:r>
+            <w:r>
               <w:t>the</w:t>
             </w:r>
             <w:r>
               <w:rPr>
                 <w:spacing w:val="-7"/>
-                <w:sz w:val="22"/>
-              </w:rPr>
-              <w:t> </w:t>
-            </w:r>
-            <w:r>
-              <w:rPr>
-                <w:sz w:val="22"/>
-              </w:rPr>
-              <w:t>expence.</w:t>
+              </w:rPr>
+              <w:t xml:space="preserve"> </w:t>
+            </w:r>
+            <w:r>
+              <w:t>expense</w:t>
+            </w:r>
+            <w:r>
+              <w:t>.</w:t>
             </w:r>
             <w:r>
               <w:rPr>
                 <w:spacing w:val="-8"/>
-                <w:sz w:val="22"/>
-              </w:rPr>
-              <w:t> </w:t>
-            </w:r>
-            <w:r>
-              <w:rPr>
-                <w:sz w:val="22"/>
-              </w:rPr>
+              </w:rPr>
+              <w:t xml:space="preserve"> </w:t>
+            </w:r>
+            <w:r>
               <w:t>But</w:t>
             </w:r>
             <w:r>
               <w:rPr>
                 <w:spacing w:val="-7"/>
-                <w:sz w:val="22"/>
-              </w:rPr>
-              <w:t> </w:t>
-            </w:r>
-            <w:r>
-              <w:rPr>
-                <w:sz w:val="22"/>
-              </w:rPr>
+              </w:rPr>
+              <w:t xml:space="preserve"> </w:t>
+            </w:r>
+            <w:r>
               <w:t>they</w:t>
             </w:r>
             <w:r>
               <w:rPr>
                 <w:spacing w:val="-52"/>
-                <w:sz w:val="22"/>
-              </w:rPr>
-              <w:t> </w:t>
-            </w:r>
-            <w:r>
-              <w:rPr>
-                <w:sz w:val="22"/>
-              </w:rPr>
+              </w:rPr>
+              <w:t xml:space="preserve"> </w:t>
+            </w:r>
+            <w:r>
               <w:t>can't able to set the expense limit in the</w:t>
             </w:r>
             <w:r>
               <w:rPr>
                 <w:spacing w:val="1"/>
-                <w:sz w:val="22"/>
-              </w:rPr>
-              <w:t> </w:t>
-            </w:r>
-            <w:r>
-              <w:rPr>
-                <w:sz w:val="22"/>
-              </w:rPr>
+              </w:rPr>
+              <w:t xml:space="preserve"> </w:t>
+            </w:r>
+            <w:r>
               <w:t>application.</w:t>
             </w:r>
           </w:p>
@@ -1535,7 +1224,7 @@
       </w:tr>
       <w:tr>
         <w:trPr>
-          <w:trHeight w:val="3471" w:hRule="atLeast"/>
+          <w:trHeight w:val="3471"/>
         </w:trPr>
         <w:tc>
           <w:tcPr>
@@ -1575,7 +1264,7 @@
                 <w:spacing w:val="-4"/>
                 <w:sz w:val="17"/>
               </w:rPr>
-              <w:t> </w:t>
+              <w:t xml:space="preserve"> </w:t>
             </w:r>
             <w:r>
               <w:rPr>
@@ -1594,7 +1283,7 @@
                 <w:spacing w:val="-2"/>
                 <w:sz w:val="17"/>
               </w:rPr>
-              <w:t> </w:t>
+              <w:t xml:space="preserve"> </w:t>
             </w:r>
             <w:r>
               <w:rPr>
@@ -1613,7 +1302,7 @@
                 <w:spacing w:val="-2"/>
                 <w:sz w:val="17"/>
               </w:rPr>
-              <w:t> </w:t>
+              <w:t xml:space="preserve"> </w:t>
             </w:r>
             <w:r>
               <w:rPr>
@@ -1632,7 +1321,7 @@
                 <w:spacing w:val="-3"/>
                 <w:sz w:val="17"/>
               </w:rPr>
-              <w:t> </w:t>
+              <w:t xml:space="preserve"> </w:t>
             </w:r>
             <w:r>
               <w:rPr>
@@ -1651,7 +1340,7 @@
                 <w:spacing w:val="-2"/>
                 <w:sz w:val="17"/>
               </w:rPr>
-              <w:t> </w:t>
+              <w:t xml:space="preserve"> </w:t>
             </w:r>
             <w:r>
               <w:rPr>
@@ -1670,7 +1359,7 @@
                 <w:spacing w:val="-7"/>
                 <w:sz w:val="17"/>
               </w:rPr>
-              <w:t> </w:t>
+              <w:t xml:space="preserve"> </w:t>
             </w:r>
             <w:r>
               <w:rPr>
@@ -1698,7 +1387,7 @@
             <w:pPr>
               <w:pStyle w:val="TableParagraph"/>
               <w:tabs>
-                <w:tab w:pos="4205" w:val="left" w:leader="none"/>
+                <w:tab w:val="left" w:pos="4205"/>
               </w:tabs>
               <w:spacing w:line="267" w:lineRule="exact"/>
               <w:ind w:left="141"/>
@@ -1715,6 +1404,13 @@
                 <w:sz w:val="21"/>
               </w:rPr>
               <w:t>2.PROBLEMS:</w:t>
+            </w:r>
+            <w:r>
+              <w:rPr>
+                <w:rFonts w:ascii="Roboto Bk"/>
+                <w:b/>
+                <w:sz w:val="21"/>
+              </w:rPr>
               <w:tab/>
             </w:r>
             <w:r>
@@ -1724,7 +1420,7 @@
                 <w:color w:val="FFFFFF"/>
                 <w:position w:val="-3"/>
                 <w:sz w:val="18"/>
-                <w:shd w:fill="F68E1D" w:color="auto" w:val="clear"/>
+                <w:shd w:val="clear" w:color="auto" w:fill="F68E1D"/>
               </w:rPr>
               <w:t>J&amp;P</w:t>
             </w:r>
@@ -1745,176 +1441,6 @@
                 <w:sz w:val="34"/>
               </w:rPr>
             </w:pPr>
-          </w:p>
-          <w:p>
-            <w:pPr>
-              <w:pStyle w:val="TableParagraph"/>
-              <w:spacing w:line="237" w:lineRule="auto"/>
-              <w:ind w:left="141"/>
-              <w:rPr>
-                <w:rFonts w:ascii="Roboto Bk" w:hAnsi="Roboto Bk"/>
-                <w:b/>
-                <w:sz w:val="21"/>
-              </w:rPr>
-            </w:pPr>
-            <w:r>
-              <w:rPr>
-                <w:rFonts w:ascii="Roboto Bk" w:hAnsi="Roboto Bk"/>
-                <w:b/>
-                <w:sz w:val="21"/>
-              </w:rPr>
-              <w:t>In papeí-based expense tíackeí system it is</w:t>
-            </w:r>
-            <w:r>
-              <w:rPr>
-                <w:rFonts w:ascii="Roboto Bk" w:hAnsi="Roboto Bk"/>
-                <w:b/>
-                <w:spacing w:val="1"/>
-                <w:sz w:val="21"/>
-              </w:rPr>
-              <w:t> </w:t>
-            </w:r>
-            <w:r>
-              <w:rPr>
-                <w:rFonts w:ascii="Roboto Bk" w:hAnsi="Roboto Bk"/>
-                <w:b/>
-                <w:w w:val="95"/>
-                <w:sz w:val="21"/>
-              </w:rPr>
-              <w:t>difficult</w:t>
-            </w:r>
-            <w:r>
-              <w:rPr>
-                <w:rFonts w:ascii="Roboto Bk" w:hAnsi="Roboto Bk"/>
-                <w:b/>
-                <w:spacing w:val="9"/>
-                <w:w w:val="95"/>
-                <w:sz w:val="21"/>
-              </w:rPr>
-              <w:t> </w:t>
-            </w:r>
-            <w:r>
-              <w:rPr>
-                <w:rFonts w:ascii="Roboto Bk" w:hAnsi="Roboto Bk"/>
-                <w:b/>
-                <w:w w:val="95"/>
-                <w:sz w:val="21"/>
-              </w:rPr>
-              <w:t>to</w:t>
-            </w:r>
-            <w:r>
-              <w:rPr>
-                <w:rFonts w:ascii="Roboto Bk" w:hAnsi="Roboto Bk"/>
-                <w:b/>
-                <w:spacing w:val="11"/>
-                <w:w w:val="95"/>
-                <w:sz w:val="21"/>
-              </w:rPr>
-              <w:t> </w:t>
-            </w:r>
-            <w:r>
-              <w:rPr>
-                <w:rFonts w:ascii="Roboto Bk" w:hAnsi="Roboto Bk"/>
-                <w:b/>
-                <w:w w:val="95"/>
-                <w:sz w:val="21"/>
-              </w:rPr>
-              <w:t>tíack</w:t>
-            </w:r>
-            <w:r>
-              <w:rPr>
-                <w:rFonts w:ascii="Roboto Bk" w:hAnsi="Roboto Bk"/>
-                <w:b/>
-                <w:spacing w:val="11"/>
-                <w:w w:val="95"/>
-                <w:sz w:val="21"/>
-              </w:rPr>
-              <w:t> </w:t>
-            </w:r>
-            <w:r>
-              <w:rPr>
-                <w:rFonts w:ascii="Roboto Bk" w:hAnsi="Roboto Bk"/>
-                <w:b/>
-                <w:w w:val="95"/>
-                <w:sz w:val="21"/>
-              </w:rPr>
-              <w:t>us</w:t>
-            </w:r>
-            <w:r>
-              <w:rPr>
-                <w:rFonts w:ascii="Roboto Bk" w:hAnsi="Roboto Bk"/>
-                <w:b/>
-                <w:spacing w:val="10"/>
-                <w:w w:val="95"/>
-                <w:sz w:val="21"/>
-              </w:rPr>
-              <w:t> </w:t>
-            </w:r>
-            <w:r>
-              <w:rPr>
-                <w:rFonts w:ascii="Roboto Bk" w:hAnsi="Roboto Bk"/>
-                <w:b/>
-                <w:w w:val="95"/>
-                <w:sz w:val="21"/>
-              </w:rPr>
-              <w:t>monthly</w:t>
-            </w:r>
-            <w:r>
-              <w:rPr>
-                <w:rFonts w:ascii="Roboto Bk" w:hAnsi="Roboto Bk"/>
-                <w:b/>
-                <w:spacing w:val="10"/>
-                <w:w w:val="95"/>
-                <w:sz w:val="21"/>
-              </w:rPr>
-              <w:t> </w:t>
-            </w:r>
-            <w:r>
-              <w:rPr>
-                <w:rFonts w:ascii="Roboto Bk" w:hAnsi="Roboto Bk"/>
-                <w:b/>
-                <w:w w:val="95"/>
-                <w:sz w:val="21"/>
-              </w:rPr>
-              <w:t>expenses</w:t>
-            </w:r>
-            <w:r>
-              <w:rPr>
-                <w:rFonts w:ascii="Roboto Bk" w:hAnsi="Roboto Bk"/>
-                <w:b/>
-                <w:spacing w:val="11"/>
-                <w:w w:val="95"/>
-                <w:sz w:val="21"/>
-              </w:rPr>
-              <w:t> </w:t>
-            </w:r>
-            <w:r>
-              <w:rPr>
-                <w:rFonts w:ascii="Roboto Bk" w:hAnsi="Roboto Bk"/>
-                <w:b/>
-                <w:w w:val="95"/>
-                <w:sz w:val="21"/>
-              </w:rPr>
-              <w:t>manually.</w:t>
-            </w:r>
-            <w:r>
-              <w:rPr>
-                <w:rFonts w:ascii="Roboto Bk" w:hAnsi="Roboto Bk"/>
-                <w:b/>
-                <w:spacing w:val="-47"/>
-                <w:w w:val="95"/>
-                <w:sz w:val="21"/>
-              </w:rPr>
-              <w:t> </w:t>
-            </w:r>
-            <w:r>
-              <w:rPr>
-                <w:rFonts w:ascii="Roboto Bk" w:hAnsi="Roboto Bk"/>
-                <w:b/>
-                <w:sz w:val="21"/>
-              </w:rPr>
-              <w:t>ľhe papeí-based expense íecoíds</w:t>
-            </w:r>
           </w:p>
           <w:p>
             <w:pPr>
@@ -1928,243 +1454,7 @@
               </w:rPr>
             </w:pPr>
             <w:r>
-              <w:rPr>
-                <w:rFonts w:ascii="Roboto Bk" w:hAnsi="Roboto Bk"/>
-                <w:b/>
-                <w:spacing w:val="-1"/>
-                <w:sz w:val="21"/>
-              </w:rPr>
-              <w:t>may</w:t>
-            </w:r>
-            <w:r>
-              <w:rPr>
-                <w:rFonts w:ascii="Roboto Bk" w:hAnsi="Roboto Bk"/>
-                <w:b/>
-                <w:spacing w:val="-12"/>
-                <w:sz w:val="21"/>
-              </w:rPr>
-              <w:t> </w:t>
-            </w:r>
-            <w:r>
-              <w:rPr>
-                <w:rFonts w:ascii="Roboto Bk" w:hAnsi="Roboto Bk"/>
-                <w:b/>
-                <w:spacing w:val="-1"/>
-                <w:sz w:val="21"/>
-              </w:rPr>
-              <w:t>get</w:t>
-            </w:r>
-            <w:r>
-              <w:rPr>
-                <w:rFonts w:ascii="Roboto Bk" w:hAnsi="Roboto Bk"/>
-                <w:b/>
-                <w:spacing w:val="-11"/>
-                <w:sz w:val="21"/>
-              </w:rPr>
-              <w:t> </w:t>
-            </w:r>
-            <w:r>
-              <w:rPr>
-                <w:rFonts w:ascii="Roboto Bk" w:hAnsi="Roboto Bk"/>
-                <w:b/>
-                <w:spacing w:val="-1"/>
-                <w:sz w:val="21"/>
-              </w:rPr>
-              <w:t>lost</w:t>
-            </w:r>
-            <w:r>
-              <w:rPr>
-                <w:rFonts w:ascii="Roboto Bk" w:hAnsi="Roboto Bk"/>
-                <w:b/>
-                <w:spacing w:val="-12"/>
-                <w:sz w:val="21"/>
-              </w:rPr>
-              <w:t> </w:t>
-            </w:r>
-            <w:r>
-              <w:rPr>
-                <w:rFonts w:ascii="Roboto Bk" w:hAnsi="Roboto Bk"/>
-                <w:b/>
-                <w:spacing w:val="-1"/>
-                <w:sz w:val="21"/>
-              </w:rPr>
-              <w:t>in</w:t>
-            </w:r>
-            <w:r>
-              <w:rPr>
-                <w:rFonts w:ascii="Roboto Bk" w:hAnsi="Roboto Bk"/>
-                <w:b/>
-                <w:spacing w:val="-11"/>
-                <w:sz w:val="21"/>
-              </w:rPr>
-              <w:t> </w:t>
-            </w:r>
-            <w:r>
-              <w:rPr>
-                <w:rFonts w:ascii="Roboto Bk" w:hAnsi="Roboto Bk"/>
-                <w:b/>
-                <w:spacing w:val="-1"/>
-                <w:sz w:val="21"/>
-              </w:rPr>
-              <w:t>some</w:t>
-            </w:r>
-            <w:r>
-              <w:rPr>
-                <w:rFonts w:ascii="Roboto Bk" w:hAnsi="Roboto Bk"/>
-                <w:b/>
-                <w:spacing w:val="-11"/>
-                <w:sz w:val="21"/>
-              </w:rPr>
-              <w:t> </w:t>
-            </w:r>
-            <w:r>
-              <w:rPr>
-                <w:rFonts w:ascii="Roboto Bk" w:hAnsi="Roboto Bk"/>
-                <w:b/>
-                <w:spacing w:val="-1"/>
-                <w:sz w:val="21"/>
-              </w:rPr>
-              <w:t>extent.</w:t>
-            </w:r>
-            <w:r>
-              <w:rPr>
-                <w:rFonts w:ascii="Roboto Bk" w:hAnsi="Roboto Bk"/>
-                <w:b/>
-                <w:spacing w:val="-11"/>
-                <w:sz w:val="21"/>
-              </w:rPr>
-              <w:t> </w:t>
-            </w:r>
-            <w:r>
-              <w:rPr>
-                <w:rFonts w:ascii="Roboto Bk" w:hAnsi="Roboto Bk"/>
-                <w:b/>
-                <w:spacing w:val="-1"/>
-                <w:sz w:val="21"/>
-              </w:rPr>
-              <w:t>And</w:t>
-            </w:r>
-            <w:r>
-              <w:rPr>
-                <w:rFonts w:ascii="Roboto Bk" w:hAnsi="Roboto Bk"/>
-                <w:b/>
-                <w:spacing w:val="-11"/>
-                <w:sz w:val="21"/>
-              </w:rPr>
-              <w:t> </w:t>
-            </w:r>
-            <w:r>
-              <w:rPr>
-                <w:rFonts w:ascii="Roboto Bk" w:hAnsi="Roboto Bk"/>
-                <w:b/>
-                <w:spacing w:val="-1"/>
-                <w:sz w:val="21"/>
-              </w:rPr>
-              <w:t>also,</w:t>
-            </w:r>
-            <w:r>
-              <w:rPr>
-                <w:rFonts w:ascii="Roboto Bk" w:hAnsi="Roboto Bk"/>
-                <w:b/>
-                <w:spacing w:val="-12"/>
-                <w:sz w:val="21"/>
-              </w:rPr>
-              <w:t> </w:t>
-            </w:r>
-            <w:r>
-              <w:rPr>
-                <w:rFonts w:ascii="Roboto Bk" w:hAnsi="Roboto Bk"/>
-                <w:b/>
-                <w:spacing w:val="-1"/>
-                <w:sz w:val="21"/>
-              </w:rPr>
-              <w:t>it</w:t>
-            </w:r>
-            <w:r>
-              <w:rPr>
-                <w:rFonts w:ascii="Roboto Bk" w:hAnsi="Roboto Bk"/>
-                <w:b/>
-                <w:spacing w:val="-11"/>
-                <w:sz w:val="21"/>
-              </w:rPr>
-              <w:t> </w:t>
-            </w:r>
-            <w:r>
-              <w:rPr>
-                <w:rFonts w:ascii="Roboto Bk" w:hAnsi="Roboto Bk"/>
-                <w:b/>
-                <w:spacing w:val="-1"/>
-                <w:sz w:val="21"/>
-              </w:rPr>
-              <w:t>is</w:t>
-            </w:r>
-            <w:r>
-              <w:rPr>
-                <w:rFonts w:ascii="Roboto Bk" w:hAnsi="Roboto Bk"/>
-                <w:b/>
-                <w:spacing w:val="-11"/>
-                <w:sz w:val="21"/>
-              </w:rPr>
-              <w:t> </w:t>
-            </w:r>
-            <w:r>
-              <w:rPr>
-                <w:rFonts w:ascii="Roboto Bk" w:hAnsi="Roboto Bk"/>
-                <w:b/>
-                <w:sz w:val="21"/>
-              </w:rPr>
-              <w:t>veíy</w:t>
-            </w:r>
-            <w:r>
-              <w:rPr>
-                <w:rFonts w:ascii="Roboto Bk" w:hAnsi="Roboto Bk"/>
-                <w:b/>
-                <w:spacing w:val="-49"/>
-                <w:sz w:val="21"/>
-              </w:rPr>
-              <w:t> </w:t>
-            </w:r>
-            <w:r>
-              <w:rPr>
-                <w:rFonts w:ascii="Roboto Bk" w:hAnsi="Roboto Bk"/>
-                <w:b/>
-                <w:sz w:val="21"/>
-              </w:rPr>
-              <w:t>difficult</w:t>
-            </w:r>
-            <w:r>
-              <w:rPr>
-                <w:rFonts w:ascii="Roboto Bk" w:hAnsi="Roboto Bk"/>
-                <w:b/>
-                <w:spacing w:val="-4"/>
-                <w:sz w:val="21"/>
-              </w:rPr>
-              <w:t> </w:t>
-            </w:r>
-            <w:r>
-              <w:rPr>
-                <w:rFonts w:ascii="Roboto Bk" w:hAnsi="Roboto Bk"/>
-                <w:b/>
-                <w:sz w:val="21"/>
-              </w:rPr>
-              <w:t>to</w:t>
-            </w:r>
-            <w:r>
-              <w:rPr>
-                <w:rFonts w:ascii="Roboto Bk" w:hAnsi="Roboto Bk"/>
-                <w:b/>
-                <w:spacing w:val="-2"/>
-                <w:sz w:val="21"/>
-              </w:rPr>
-              <w:t> </w:t>
-            </w:r>
-            <w:r>
-              <w:rPr>
-                <w:rFonts w:ascii="Roboto Bk" w:hAnsi="Roboto Bk"/>
-                <w:b/>
-                <w:sz w:val="21"/>
-              </w:rPr>
-              <w:t>manage.</w:t>
+              <w:t>n paper-based expense tracker system it is difficult to track us monthly expenses manually. The paper-based expense records may get lost in some extent. And also, it is very difficult to manage.</w:t>
             </w:r>
           </w:p>
         </w:tc>
@@ -2183,7 +1473,7 @@
             <w:pPr>
               <w:pStyle w:val="TableParagraph"/>
               <w:tabs>
-                <w:tab w:pos="4178" w:val="left" w:leader="none"/>
+                <w:tab w:val="left" w:pos="4178"/>
               </w:tabs>
               <w:spacing w:before="12"/>
               <w:ind w:left="158"/>
@@ -2210,7 +1500,7 @@
                 <w:spacing w:val="-9"/>
                 <w:sz w:val="21"/>
               </w:rPr>
-              <w:t> </w:t>
+              <w:t xml:space="preserve"> </w:t>
             </w:r>
             <w:r>
               <w:rPr>
@@ -2229,7 +1519,7 @@
                 <w:spacing w:val="-9"/>
                 <w:sz w:val="21"/>
               </w:rPr>
-              <w:t> </w:t>
+              <w:t xml:space="preserve"> </w:t>
             </w:r>
             <w:r>
               <w:rPr>
@@ -2248,7 +1538,7 @@
                 <w:spacing w:val="-9"/>
                 <w:sz w:val="21"/>
               </w:rPr>
-              <w:t> </w:t>
+              <w:t xml:space="preserve"> </w:t>
             </w:r>
             <w:r>
               <w:rPr>
@@ -2258,6 +1548,14 @@
                 <w:sz w:val="21"/>
               </w:rPr>
               <w:t>CAUSE</w:t>
+            </w:r>
+            <w:r>
+              <w:rPr>
+                <w:rFonts w:ascii="Arial"/>
+                <w:b/>
+                <w:color w:val="212121"/>
+                <w:sz w:val="21"/>
+              </w:rPr>
               <w:tab/>
             </w:r>
             <w:r>
@@ -2267,9 +1565,9 @@
                 <w:color w:val="FFFFFF"/>
                 <w:position w:val="-1"/>
                 <w:sz w:val="18"/>
-                <w:shd w:fill="F68E1D" w:color="auto" w:val="clear"/>
-              </w:rPr>
-              <w:t>RC </w:t>
+                <w:shd w:val="clear" w:color="auto" w:fill="F68E1D"/>
+              </w:rPr>
+              <w:t xml:space="preserve">RC </w:t>
             </w:r>
             <w:r>
               <w:rPr>
@@ -2279,9 +1577,9 @@
                 <w:spacing w:val="-1"/>
                 <w:position w:val="-1"/>
                 <w:sz w:val="18"/>
-                <w:shd w:fill="F68E1D" w:color="auto" w:val="clear"/>
-              </w:rPr>
-              <w:t> </w:t>
+                <w:shd w:val="clear" w:color="auto" w:fill="F68E1D"/>
+              </w:rPr>
+              <w:t xml:space="preserve"> </w:t>
             </w:r>
           </w:p>
           <w:p>
@@ -2305,433 +1603,303 @@
               <w:pStyle w:val="TableParagraph"/>
               <w:spacing w:line="199" w:lineRule="auto"/>
               <w:ind w:left="138"/>
-              <w:rPr>
-                <w:sz w:val="22"/>
-              </w:rPr>
-            </w:pPr>
-            <w:r>
-              <w:rPr>
-                <w:sz w:val="22"/>
-              </w:rPr>
+            </w:pPr>
+            <w:r>
               <w:t>The</w:t>
             </w:r>
             <w:r>
               <w:rPr>
                 <w:spacing w:val="-5"/>
-                <w:sz w:val="22"/>
-              </w:rPr>
-              <w:t> </w:t>
-            </w:r>
-            <w:r>
-              <w:rPr>
-                <w:sz w:val="22"/>
-              </w:rPr>
+              </w:rPr>
+              <w:t xml:space="preserve"> </w:t>
+            </w:r>
+            <w:r>
               <w:t>main</w:t>
             </w:r>
             <w:r>
               <w:rPr>
                 <w:spacing w:val="-5"/>
-                <w:sz w:val="22"/>
-              </w:rPr>
-              <w:t> </w:t>
-            </w:r>
-            <w:r>
-              <w:rPr>
-                <w:sz w:val="22"/>
-              </w:rPr>
+              </w:rPr>
+              <w:t xml:space="preserve"> </w:t>
+            </w:r>
+            <w:r>
               <w:t>cause</w:t>
             </w:r>
             <w:r>
               <w:rPr>
                 <w:spacing w:val="-6"/>
-                <w:sz w:val="22"/>
-              </w:rPr>
-              <w:t> </w:t>
-            </w:r>
-            <w:r>
-              <w:rPr>
-                <w:sz w:val="22"/>
-              </w:rPr>
+              </w:rPr>
+              <w:t xml:space="preserve"> </w:t>
+            </w:r>
+            <w:r>
               <w:t>of</w:t>
             </w:r>
             <w:r>
               <w:rPr>
                 <w:spacing w:val="-5"/>
-                <w:sz w:val="22"/>
-              </w:rPr>
-              <w:t> </w:t>
-            </w:r>
-            <w:r>
-              <w:rPr>
-                <w:sz w:val="22"/>
-              </w:rPr>
+              </w:rPr>
+              <w:t xml:space="preserve"> </w:t>
+            </w:r>
+            <w:r>
               <w:t>the</w:t>
             </w:r>
             <w:r>
               <w:rPr>
                 <w:spacing w:val="-4"/>
-                <w:sz w:val="22"/>
-              </w:rPr>
-              <w:t> </w:t>
-            </w:r>
-            <w:r>
-              <w:rPr>
-                <w:sz w:val="22"/>
-              </w:rPr>
+              </w:rPr>
+              <w:t xml:space="preserve"> </w:t>
+            </w:r>
+            <w:r>
               <w:t>problem</w:t>
             </w:r>
             <w:r>
               <w:rPr>
                 <w:spacing w:val="-6"/>
-                <w:sz w:val="22"/>
-              </w:rPr>
-              <w:t> </w:t>
-            </w:r>
-            <w:r>
-              <w:rPr>
-                <w:sz w:val="22"/>
-              </w:rPr>
+              </w:rPr>
+              <w:t xml:space="preserve"> </w:t>
+            </w:r>
+            <w:r>
               <w:t>is</w:t>
             </w:r>
             <w:r>
               <w:rPr>
                 <w:spacing w:val="-4"/>
-                <w:sz w:val="22"/>
-              </w:rPr>
-              <w:t> </w:t>
-            </w:r>
-            <w:r>
-              <w:rPr>
-                <w:sz w:val="22"/>
-              </w:rPr>
+              </w:rPr>
+              <w:t xml:space="preserve"> </w:t>
+            </w:r>
+            <w:r>
               <w:t>if</w:t>
             </w:r>
             <w:r>
               <w:rPr>
                 <w:spacing w:val="-5"/>
-                <w:sz w:val="22"/>
-              </w:rPr>
-              <w:t> </w:t>
-            </w:r>
-            <w:r>
-              <w:rPr>
-                <w:sz w:val="22"/>
-              </w:rPr>
+              </w:rPr>
+              <w:t xml:space="preserve"> </w:t>
+            </w:r>
+            <w:r>
               <w:t>we</w:t>
             </w:r>
             <w:r>
               <w:rPr>
                 <w:spacing w:val="-5"/>
-                <w:sz w:val="22"/>
-              </w:rPr>
-              <w:t> </w:t>
-            </w:r>
-            <w:r>
-              <w:rPr>
-                <w:sz w:val="22"/>
-              </w:rPr>
+              </w:rPr>
+              <w:t xml:space="preserve"> </w:t>
+            </w:r>
+            <w:r>
               <w:t>make</w:t>
             </w:r>
             <w:r>
               <w:rPr>
                 <w:spacing w:val="-52"/>
-                <w:sz w:val="22"/>
-              </w:rPr>
-              <w:t> </w:t>
-            </w:r>
-            <w:r>
-              <w:rPr>
-                <w:sz w:val="22"/>
-              </w:rPr>
-              <w:t>the note of our expense in an paper/hand</w:t>
+              </w:rPr>
+              <w:t xml:space="preserve"> </w:t>
+            </w:r>
+            <w:r>
+              <w:t xml:space="preserve">the note of our expense in </w:t>
+            </w:r>
+            <w:r>
+              <w:t>a</w:t>
+            </w:r>
+            <w:r>
+              <w:t xml:space="preserve"> paper/hand</w:t>
             </w:r>
             <w:r>
               <w:rPr>
                 <w:spacing w:val="1"/>
-                <w:sz w:val="22"/>
-              </w:rPr>
-              <w:t> </w:t>
-            </w:r>
-            <w:r>
-              <w:rPr>
-                <w:sz w:val="22"/>
-              </w:rPr>
+              </w:rPr>
+              <w:t xml:space="preserve"> </w:t>
+            </w:r>
+            <w:r>
               <w:t>written</w:t>
             </w:r>
             <w:r>
               <w:rPr>
                 <w:spacing w:val="-7"/>
-                <w:sz w:val="22"/>
-              </w:rPr>
-              <w:t> </w:t>
-            </w:r>
-            <w:r>
-              <w:rPr>
-                <w:sz w:val="22"/>
-              </w:rPr>
+              </w:rPr>
+              <w:t xml:space="preserve"> </w:t>
+            </w:r>
+            <w:r>
               <w:t>it</w:t>
             </w:r>
             <w:r>
               <w:rPr>
                 <w:spacing w:val="-5"/>
-                <w:sz w:val="22"/>
-              </w:rPr>
-              <w:t> </w:t>
-            </w:r>
-            <w:r>
-              <w:rPr>
-                <w:sz w:val="22"/>
-              </w:rPr>
+              </w:rPr>
+              <w:t xml:space="preserve"> </w:t>
+            </w:r>
+            <w:r>
               <w:t>may</w:t>
             </w:r>
             <w:r>
               <w:rPr>
                 <w:spacing w:val="-7"/>
-                <w:sz w:val="22"/>
-              </w:rPr>
-              <w:t> </w:t>
-            </w:r>
-            <w:r>
-              <w:rPr>
-                <w:sz w:val="22"/>
-              </w:rPr>
+              </w:rPr>
+              <w:t xml:space="preserve"> </w:t>
+            </w:r>
+            <w:r>
               <w:t>have</w:t>
             </w:r>
             <w:r>
               <w:rPr>
                 <w:spacing w:val="-6"/>
-                <w:sz w:val="22"/>
-              </w:rPr>
-              <w:t> </w:t>
-            </w:r>
-            <w:r>
-              <w:rPr>
-                <w:sz w:val="22"/>
-              </w:rPr>
+              </w:rPr>
+              <w:t xml:space="preserve"> </w:t>
+            </w:r>
+            <w:r>
               <w:t>the</w:t>
             </w:r>
             <w:r>
               <w:rPr>
                 <w:spacing w:val="-6"/>
-                <w:sz w:val="22"/>
-              </w:rPr>
-              <w:t> </w:t>
-            </w:r>
-            <w:r>
-              <w:rPr>
-                <w:sz w:val="22"/>
-              </w:rPr>
+              </w:rPr>
+              <w:t xml:space="preserve"> </w:t>
+            </w:r>
+            <w:r>
               <w:t>chance</w:t>
             </w:r>
             <w:r>
               <w:rPr>
                 <w:spacing w:val="-6"/>
-                <w:sz w:val="22"/>
-              </w:rPr>
-              <w:t> </w:t>
-            </w:r>
-            <w:r>
-              <w:rPr>
-                <w:sz w:val="22"/>
-              </w:rPr>
+              </w:rPr>
+              <w:t xml:space="preserve"> </w:t>
+            </w:r>
+            <w:r>
               <w:t>of</w:t>
             </w:r>
             <w:r>
               <w:rPr>
                 <w:spacing w:val="-6"/>
-                <w:sz w:val="22"/>
-              </w:rPr>
-              <w:t> </w:t>
-            </w:r>
-            <w:r>
-              <w:rPr>
-                <w:sz w:val="22"/>
-              </w:rPr>
+              </w:rPr>
+              <w:t xml:space="preserve"> </w:t>
+            </w:r>
+            <w:r>
               <w:t>missing</w:t>
             </w:r>
           </w:p>
           <w:p>
             <w:pPr>
               <w:pStyle w:val="TableParagraph"/>
-              <w:spacing w:line="199" w:lineRule="auto" w:before="3"/>
+              <w:spacing w:before="3" w:line="199" w:lineRule="auto"/>
               <w:ind w:left="138" w:right="421"/>
-              <w:rPr>
-                <w:sz w:val="22"/>
-              </w:rPr>
-            </w:pPr>
-            <w:r>
-              <w:rPr>
-                <w:sz w:val="22"/>
-              </w:rPr>
+            </w:pPr>
+            <w:r>
               <w:t>or</w:t>
             </w:r>
             <w:r>
               <w:rPr>
                 <w:spacing w:val="-6"/>
-                <w:sz w:val="22"/>
-              </w:rPr>
-              <w:t> </w:t>
-            </w:r>
-            <w:r>
-              <w:rPr>
-                <w:sz w:val="22"/>
-              </w:rPr>
+              </w:rPr>
+              <w:t xml:space="preserve"> </w:t>
+            </w:r>
+            <w:r>
               <w:t>can</w:t>
             </w:r>
             <w:r>
               <w:rPr>
                 <w:spacing w:val="-5"/>
-                <w:sz w:val="22"/>
-              </w:rPr>
-              <w:t> </w:t>
-            </w:r>
-            <w:r>
-              <w:rPr>
-                <w:sz w:val="22"/>
-              </w:rPr>
+              </w:rPr>
+              <w:t xml:space="preserve"> </w:t>
+            </w:r>
+            <w:r>
               <w:t>be</w:t>
             </w:r>
             <w:r>
               <w:rPr>
                 <w:spacing w:val="-5"/>
-                <w:sz w:val="22"/>
-              </w:rPr>
-              <w:t> </w:t>
-            </w:r>
-            <w:r>
-              <w:rPr>
-                <w:sz w:val="22"/>
-              </w:rPr>
+              </w:rPr>
+              <w:t xml:space="preserve"> </w:t>
+            </w:r>
+            <w:r>
               <w:t>destroyed.</w:t>
             </w:r>
             <w:r>
               <w:rPr>
                 <w:spacing w:val="-5"/>
-                <w:sz w:val="22"/>
-              </w:rPr>
-              <w:t> </w:t>
-            </w:r>
-            <w:r>
-              <w:rPr>
-                <w:sz w:val="22"/>
-              </w:rPr>
+              </w:rPr>
+              <w:t xml:space="preserve"> </w:t>
+            </w:r>
+            <w:r>
               <w:t>And</w:t>
             </w:r>
             <w:r>
               <w:rPr>
                 <w:spacing w:val="-5"/>
-                <w:sz w:val="22"/>
-              </w:rPr>
-              <w:t> </w:t>
-            </w:r>
-            <w:r>
-              <w:rPr>
-                <w:sz w:val="22"/>
-              </w:rPr>
-              <w:t>also</w:t>
+              </w:rPr>
+              <w:t xml:space="preserve"> </w:t>
+            </w:r>
+            <w:r>
+              <w:t>also,</w:t>
             </w:r>
             <w:r>
               <w:rPr>
                 <w:spacing w:val="-6"/>
-                <w:sz w:val="22"/>
-              </w:rPr>
-              <w:t> </w:t>
-            </w:r>
-            <w:r>
-              <w:rPr>
-                <w:sz w:val="22"/>
-              </w:rPr>
+              </w:rPr>
+              <w:t xml:space="preserve"> </w:t>
+            </w:r>
+            <w:r>
               <w:t>it</w:t>
             </w:r>
             <w:r>
               <w:rPr>
                 <w:spacing w:val="-4"/>
-                <w:sz w:val="22"/>
-              </w:rPr>
-              <w:t> </w:t>
-            </w:r>
-            <w:r>
-              <w:rPr>
-                <w:sz w:val="22"/>
-              </w:rPr>
+              </w:rPr>
+              <w:t xml:space="preserve"> </w:t>
+            </w:r>
+            <w:r>
               <w:t>took</w:t>
             </w:r>
             <w:r>
               <w:rPr>
                 <w:spacing w:val="-4"/>
-                <w:sz w:val="22"/>
-              </w:rPr>
-              <w:t> </w:t>
-            </w:r>
-            <w:r>
-              <w:rPr>
-                <w:sz w:val="22"/>
-              </w:rPr>
+              </w:rPr>
+              <w:t xml:space="preserve"> </w:t>
+            </w:r>
+            <w:r>
               <w:t>lot</w:t>
             </w:r>
             <w:r>
               <w:rPr>
                 <w:spacing w:val="-4"/>
-                <w:sz w:val="22"/>
-              </w:rPr>
-              <w:t> </w:t>
-            </w:r>
-            <w:r>
-              <w:rPr>
-                <w:sz w:val="22"/>
-              </w:rPr>
+              </w:rPr>
+              <w:t xml:space="preserve"> </w:t>
+            </w:r>
+            <w:r>
               <w:t>of</w:t>
             </w:r>
             <w:r>
               <w:rPr>
                 <w:spacing w:val="-52"/>
-                <w:sz w:val="22"/>
-              </w:rPr>
-              <w:t> </w:t>
-            </w:r>
-            <w:r>
-              <w:rPr>
-                <w:sz w:val="22"/>
-              </w:rPr>
+              </w:rPr>
+              <w:t xml:space="preserve"> </w:t>
+            </w:r>
+            <w:r>
               <w:t>time</w:t>
             </w:r>
             <w:r>
               <w:rPr>
                 <w:spacing w:val="-1"/>
-                <w:sz w:val="22"/>
-              </w:rPr>
-              <w:t> </w:t>
-            </w:r>
-            <w:r>
-              <w:rPr>
-                <w:sz w:val="22"/>
-              </w:rPr>
+              </w:rPr>
+              <w:t xml:space="preserve"> </w:t>
+            </w:r>
+            <w:r>
               <w:t>to</w:t>
             </w:r>
             <w:r>
               <w:rPr>
                 <w:spacing w:val="-1"/>
-                <w:sz w:val="22"/>
-              </w:rPr>
-              <w:t> </w:t>
-            </w:r>
-            <w:r>
-              <w:rPr>
-                <w:sz w:val="22"/>
-              </w:rPr>
+              </w:rPr>
+              <w:t xml:space="preserve"> </w:t>
+            </w:r>
+            <w:r>
               <w:t>progress</w:t>
             </w:r>
             <w:r>
               <w:rPr>
                 <w:spacing w:val="-1"/>
-                <w:sz w:val="22"/>
-              </w:rPr>
-              <w:t> </w:t>
-            </w:r>
-            <w:r>
-              <w:rPr>
-                <w:sz w:val="22"/>
-              </w:rPr>
+              </w:rPr>
+              <w:t xml:space="preserve"> </w:t>
+            </w:r>
+            <w:r>
               <w:t>it.</w:t>
             </w:r>
           </w:p>
@@ -2751,7 +1919,7 @@
             <w:pPr>
               <w:pStyle w:val="TableParagraph"/>
               <w:tabs>
-                <w:tab w:pos="4195" w:val="left" w:leader="none"/>
+                <w:tab w:val="left" w:pos="4195"/>
               </w:tabs>
               <w:spacing w:before="12"/>
               <w:ind w:left="162"/>
@@ -2778,7 +1946,7 @@
                 <w:spacing w:val="-9"/>
                 <w:sz w:val="21"/>
               </w:rPr>
-              <w:t> </w:t>
+              <w:t xml:space="preserve"> </w:t>
             </w:r>
             <w:r>
               <w:rPr>
@@ -2788,6 +1956,14 @@
                 <w:sz w:val="21"/>
               </w:rPr>
               <w:t>BEHAVIOUR</w:t>
+            </w:r>
+            <w:r>
+              <w:rPr>
+                <w:rFonts w:ascii="Arial"/>
+                <w:b/>
+                <w:color w:val="212121"/>
+                <w:sz w:val="21"/>
+              </w:rPr>
               <w:tab/>
             </w:r>
             <w:r>
@@ -2797,9 +1973,9 @@
                 <w:color w:val="FFFFFF"/>
                 <w:position w:val="-1"/>
                 <w:sz w:val="18"/>
-                <w:shd w:fill="F68E1D" w:color="auto" w:val="clear"/>
-              </w:rPr>
-              <w:t>BE </w:t>
+                <w:shd w:val="clear" w:color="auto" w:fill="F68E1D"/>
+              </w:rPr>
+              <w:t xml:space="preserve">BE </w:t>
             </w:r>
             <w:r>
               <w:rPr>
@@ -2809,9 +1985,9 @@
                 <w:spacing w:val="2"/>
                 <w:position w:val="-1"/>
                 <w:sz w:val="18"/>
-                <w:shd w:fill="F68E1D" w:color="auto" w:val="clear"/>
-              </w:rPr>
-              <w:t> </w:t>
+                <w:shd w:val="clear" w:color="auto" w:fill="F68E1D"/>
+              </w:rPr>
+              <w:t xml:space="preserve"> </w:t>
             </w:r>
           </w:p>
           <w:p>
@@ -2835,196 +2011,140 @@
               <w:pStyle w:val="TableParagraph"/>
               <w:spacing w:line="199" w:lineRule="auto"/>
               <w:ind w:left="142" w:right="192"/>
-              <w:rPr>
-                <w:sz w:val="22"/>
-              </w:rPr>
-            </w:pPr>
-            <w:r>
-              <w:rPr>
-                <w:sz w:val="22"/>
-              </w:rPr>
+            </w:pPr>
+            <w:r>
               <w:t>We</w:t>
             </w:r>
             <w:r>
               <w:rPr>
                 <w:spacing w:val="-8"/>
-                <w:sz w:val="22"/>
-              </w:rPr>
-              <w:t> </w:t>
-            </w:r>
-            <w:r>
-              <w:rPr>
-                <w:sz w:val="22"/>
-              </w:rPr>
-              <w:t>usualy</w:t>
+              </w:rPr>
+              <w:t xml:space="preserve"> </w:t>
+            </w:r>
+            <w:r>
+              <w:t>usually</w:t>
             </w:r>
             <w:r>
               <w:rPr>
                 <w:spacing w:val="-7"/>
-                <w:sz w:val="22"/>
-              </w:rPr>
-              <w:t> </w:t>
-            </w:r>
-            <w:r>
-              <w:rPr>
-                <w:sz w:val="22"/>
-              </w:rPr>
+              </w:rPr>
+              <w:t xml:space="preserve"> </w:t>
+            </w:r>
+            <w:r>
               <w:t>take</w:t>
             </w:r>
             <w:r>
               <w:rPr>
                 <w:spacing w:val="-6"/>
-                <w:sz w:val="22"/>
-              </w:rPr>
-              <w:t> </w:t>
-            </w:r>
-            <w:r>
-              <w:rPr>
-                <w:sz w:val="22"/>
-              </w:rPr>
+              </w:rPr>
+              <w:t xml:space="preserve"> </w:t>
+            </w:r>
+            <w:r>
               <w:t>the</w:t>
             </w:r>
             <w:r>
               <w:rPr>
                 <w:spacing w:val="-7"/>
-                <w:sz w:val="22"/>
-              </w:rPr>
-              <w:t> </w:t>
-            </w:r>
-            <w:r>
-              <w:rPr>
-                <w:sz w:val="22"/>
-              </w:rPr>
+              </w:rPr>
+              <w:t xml:space="preserve"> </w:t>
+            </w:r>
+            <w:r>
               <w:t>expense</w:t>
             </w:r>
             <w:r>
               <w:rPr>
                 <w:spacing w:val="-7"/>
-                <w:sz w:val="22"/>
-              </w:rPr>
-              <w:t> </w:t>
-            </w:r>
-            <w:r>
-              <w:rPr>
-                <w:sz w:val="22"/>
-              </w:rPr>
+              </w:rPr>
+              <w:t xml:space="preserve"> </w:t>
+            </w:r>
+            <w:r>
               <w:t>in</w:t>
             </w:r>
             <w:r>
               <w:rPr>
                 <w:spacing w:val="-6"/>
-                <w:sz w:val="22"/>
-              </w:rPr>
-              <w:t> </w:t>
-            </w:r>
-            <w:r>
-              <w:rPr>
-                <w:sz w:val="22"/>
-              </w:rPr>
+              </w:rPr>
+              <w:t xml:space="preserve"> </w:t>
+            </w:r>
+            <w:r>
               <w:t>the</w:t>
             </w:r>
             <w:r>
               <w:rPr>
                 <w:spacing w:val="-6"/>
-                <w:sz w:val="22"/>
-              </w:rPr>
-              <w:t> </w:t>
-            </w:r>
-            <w:r>
-              <w:rPr>
-                <w:sz w:val="22"/>
-              </w:rPr>
+              </w:rPr>
+              <w:t xml:space="preserve"> </w:t>
+            </w:r>
+            <w:r>
               <w:t>notes</w:t>
             </w:r>
             <w:r>
               <w:rPr>
                 <w:spacing w:val="-8"/>
-                <w:sz w:val="22"/>
-              </w:rPr>
-              <w:t> </w:t>
-            </w:r>
-            <w:r>
-              <w:rPr>
-                <w:sz w:val="22"/>
-              </w:rPr>
+              </w:rPr>
+              <w:t xml:space="preserve"> </w:t>
+            </w:r>
+            <w:r>
               <w:t>app.</w:t>
             </w:r>
             <w:r>
               <w:rPr>
                 <w:spacing w:val="-51"/>
-                <w:sz w:val="22"/>
-              </w:rPr>
-              <w:t> </w:t>
-            </w:r>
-            <w:r>
-              <w:rPr>
-                <w:sz w:val="22"/>
-              </w:rPr>
-              <w:t>Or otherwise we ask others to remember the</w:t>
+              </w:rPr>
+              <w:t xml:space="preserve"> </w:t>
+            </w:r>
+            <w:r>
+              <w:t xml:space="preserve">Or </w:t>
+            </w:r>
+            <w:r>
+              <w:t>otherwise,</w:t>
+            </w:r>
+            <w:r>
+              <w:t xml:space="preserve"> we ask others to remember the</w:t>
             </w:r>
             <w:r>
               <w:rPr>
                 <w:spacing w:val="-52"/>
-                <w:sz w:val="22"/>
-              </w:rPr>
-              <w:t> </w:t>
-            </w:r>
-            <w:r>
-              <w:rPr>
-                <w:sz w:val="22"/>
-              </w:rPr>
+              </w:rPr>
+              <w:t xml:space="preserve"> </w:t>
+            </w:r>
+            <w:r>
               <w:t>expenses. these are some of the methods</w:t>
             </w:r>
             <w:r>
               <w:rPr>
                 <w:spacing w:val="1"/>
-                <w:sz w:val="22"/>
-              </w:rPr>
-              <w:t> </w:t>
-            </w:r>
-            <w:r>
-              <w:rPr>
-                <w:sz w:val="22"/>
-              </w:rPr>
+              </w:rPr>
+              <w:t xml:space="preserve"> </w:t>
+            </w:r>
+            <w:r>
               <w:t>we</w:t>
             </w:r>
             <w:r>
               <w:rPr>
                 <w:spacing w:val="-3"/>
-                <w:sz w:val="22"/>
-              </w:rPr>
-              <w:t> </w:t>
-            </w:r>
-            <w:r>
-              <w:rPr>
-                <w:sz w:val="22"/>
-              </w:rPr>
+              </w:rPr>
+              <w:t xml:space="preserve"> </w:t>
+            </w:r>
+            <w:r>
               <w:t>are</w:t>
             </w:r>
             <w:r>
               <w:rPr>
                 <w:spacing w:val="-2"/>
-                <w:sz w:val="22"/>
-              </w:rPr>
-              <w:t> </w:t>
-            </w:r>
-            <w:r>
-              <w:rPr>
-                <w:sz w:val="22"/>
-              </w:rPr>
-              <w:t>usualy</w:t>
+              </w:rPr>
+              <w:t xml:space="preserve"> </w:t>
+            </w:r>
+            <w:r>
+              <w:t>usually</w:t>
             </w:r>
             <w:r>
               <w:rPr>
                 <w:spacing w:val="-2"/>
-                <w:sz w:val="22"/>
-              </w:rPr>
-              <w:t> </w:t>
-            </w:r>
-            <w:r>
-              <w:rPr>
-                <w:sz w:val="22"/>
-              </w:rPr>
+              </w:rPr>
+              <w:t xml:space="preserve"> </w:t>
+            </w:r>
+            <w:r>
               <w:t>following.</w:t>
             </w:r>
           </w:p>
@@ -3067,7 +2187,7 @@
                 <w:spacing w:val="-3"/>
                 <w:sz w:val="17"/>
               </w:rPr>
-              <w:t> </w:t>
+              <w:t xml:space="preserve"> </w:t>
             </w:r>
             <w:r>
               <w:rPr>
@@ -3086,7 +2206,7 @@
                 <w:spacing w:val="-3"/>
                 <w:sz w:val="17"/>
               </w:rPr>
-              <w:t> </w:t>
+              <w:t xml:space="preserve"> </w:t>
             </w:r>
             <w:r>
               <w:rPr>
@@ -3105,7 +2225,7 @@
                 <w:spacing w:val="-5"/>
                 <w:sz w:val="17"/>
               </w:rPr>
-              <w:t> </w:t>
+              <w:t xml:space="preserve"> </w:t>
             </w:r>
             <w:r>
               <w:rPr>
@@ -3124,7 +2244,7 @@
                 <w:spacing w:val="-3"/>
                 <w:sz w:val="17"/>
               </w:rPr>
-              <w:t> </w:t>
+              <w:t xml:space="preserve"> </w:t>
             </w:r>
             <w:r>
               <w:rPr>
@@ -3143,7 +2263,7 @@
                 <w:spacing w:val="-3"/>
                 <w:sz w:val="17"/>
               </w:rPr>
-              <w:t> </w:t>
+              <w:t xml:space="preserve"> </w:t>
             </w:r>
             <w:r>
               <w:rPr>
@@ -3162,7 +2282,7 @@
                 <w:spacing w:val="-8"/>
                 <w:sz w:val="17"/>
               </w:rPr>
-              <w:t> </w:t>
+              <w:t xml:space="preserve"> </w:t>
             </w:r>
             <w:r>
               <w:rPr>
@@ -3178,7 +2298,7 @@
       </w:tr>
       <w:tr>
         <w:trPr>
-          <w:trHeight w:val="536" w:hRule="atLeast"/>
+          <w:trHeight w:val="536"/>
         </w:trPr>
         <w:tc>
           <w:tcPr>
@@ -3220,7 +2340,7 @@
                 <w:w w:val="105"/>
                 <w:sz w:val="18"/>
               </w:rPr>
-              <w:t> </w:t>
+              <w:t xml:space="preserve"> </w:t>
             </w:r>
             <w:r>
               <w:rPr>
@@ -3241,7 +2361,7 @@
                 <w:w w:val="105"/>
                 <w:sz w:val="18"/>
               </w:rPr>
-              <w:t> </w:t>
+              <w:t xml:space="preserve"> </w:t>
             </w:r>
             <w:r>
               <w:rPr>
@@ -3262,7 +2382,7 @@
                 <w:w w:val="105"/>
                 <w:sz w:val="18"/>
               </w:rPr>
-              <w:t> </w:t>
+              <w:t xml:space="preserve"> </w:t>
             </w:r>
             <w:r>
               <w:rPr>
@@ -3290,41 +2410,41 @@
               <w:spacing w:before="105"/>
               <w:ind w:left="181"/>
               <w:rPr>
-                <w:rFonts w:ascii="Arial"/>
-                <w:b/>
-                <w:sz w:val="20"/>
-              </w:rPr>
-            </w:pPr>
-            <w:r>
-              <w:rPr>
-                <w:rFonts w:ascii="Arial"/>
+                <w:b/>
+              </w:rPr>
+            </w:pPr>
+            <w:r>
+              <w:rPr>
                 <w:b/>
                 <w:color w:val="212121"/>
                 <w:w w:val="105"/>
-                <w:sz w:val="20"/>
               </w:rPr>
               <w:t>3.</w:t>
             </w:r>
             <w:r>
               <w:rPr>
-                <w:rFonts w:ascii="Arial"/>
                 <w:b/>
                 <w:color w:val="212121"/>
                 <w:spacing w:val="-13"/>
                 <w:w w:val="105"/>
-                <w:sz w:val="20"/>
-              </w:rPr>
-              <w:t> </w:t>
-            </w:r>
-            <w:r>
-              <w:rPr>
-                <w:rFonts w:ascii="Arial"/>
+              </w:rPr>
+              <w:t xml:space="preserve"> </w:t>
+            </w:r>
+            <w:r>
+              <w:rPr>
                 <w:b/>
                 <w:color w:val="212121"/>
                 <w:w w:val="105"/>
-                <w:sz w:val="20"/>
               </w:rPr>
               <w:t>TRIGGERS</w:t>
+            </w:r>
+            <w:r>
+              <w:rPr>
+                <w:b/>
+                <w:color w:val="212121"/>
+                <w:w w:val="105"/>
+              </w:rPr>
+              <w:t>:</w:t>
             </w:r>
           </w:p>
         </w:tc>
@@ -3355,7 +2475,7 @@
                 <w:color w:val="FFFFFF"/>
                 <w:w w:val="105"/>
                 <w:sz w:val="18"/>
-                <w:shd w:fill="21A782" w:color="auto" w:val="clear"/>
+                <w:shd w:val="clear" w:color="auto" w:fill="21A782"/>
               </w:rPr>
               <w:t>TR</w:t>
             </w:r>
@@ -3366,9 +2486,9 @@
                 <w:color w:val="FFFFFF"/>
                 <w:spacing w:val="-22"/>
                 <w:sz w:val="18"/>
-                <w:shd w:fill="21A782" w:color="auto" w:val="clear"/>
-              </w:rPr>
-              <w:t> </w:t>
+                <w:shd w:val="clear" w:color="auto" w:fill="21A782"/>
+              </w:rPr>
+              <w:t xml:space="preserve"> </w:t>
             </w:r>
           </w:p>
         </w:tc>
@@ -3386,7 +2506,7 @@
             <w:pPr>
               <w:pStyle w:val="TableParagraph"/>
               <w:tabs>
-                <w:tab w:pos="4178" w:val="left" w:leader="none"/>
+                <w:tab w:val="left" w:pos="4178"/>
               </w:tabs>
               <w:spacing w:before="95"/>
               <w:ind w:left="158"/>
@@ -3413,7 +2533,7 @@
                 <w:spacing w:val="-9"/>
                 <w:sz w:val="21"/>
               </w:rPr>
-              <w:t> </w:t>
+              <w:t xml:space="preserve"> </w:t>
             </w:r>
             <w:r>
               <w:rPr>
@@ -3432,7 +2552,7 @@
                 <w:spacing w:val="-9"/>
                 <w:sz w:val="21"/>
               </w:rPr>
-              <w:t> </w:t>
+              <w:t xml:space="preserve"> </w:t>
             </w:r>
             <w:r>
               <w:rPr>
@@ -3442,6 +2562,14 @@
                 <w:sz w:val="21"/>
               </w:rPr>
               <w:t>SOLUTION</w:t>
+            </w:r>
+            <w:r>
+              <w:rPr>
+                <w:rFonts w:ascii="Arial"/>
+                <w:b/>
+                <w:color w:val="212121"/>
+                <w:sz w:val="21"/>
+              </w:rPr>
               <w:tab/>
             </w:r>
             <w:r>
@@ -3451,9 +2579,9 @@
                 <w:color w:val="FFFFFF"/>
                 <w:position w:val="-3"/>
                 <w:sz w:val="18"/>
-                <w:shd w:fill="6B499E" w:color="auto" w:val="clear"/>
-              </w:rPr>
-              <w:t>SL </w:t>
+                <w:shd w:val="clear" w:color="auto" w:fill="6B499E"/>
+              </w:rPr>
+              <w:t xml:space="preserve">SL </w:t>
             </w:r>
             <w:r>
               <w:rPr>
@@ -3463,9 +2591,9 @@
                 <w:spacing w:val="19"/>
                 <w:position w:val="-3"/>
                 <w:sz w:val="18"/>
-                <w:shd w:fill="6B499E" w:color="auto" w:val="clear"/>
-              </w:rPr>
-              <w:t> </w:t>
+                <w:shd w:val="clear" w:color="auto" w:fill="6B499E"/>
+              </w:rPr>
+              <w:t xml:space="preserve"> </w:t>
             </w:r>
           </w:p>
           <w:p>
@@ -3488,163 +2616,130 @@
           <w:p>
             <w:pPr>
               <w:pStyle w:val="TableParagraph"/>
-              <w:spacing w:line="199" w:lineRule="auto" w:before="1"/>
+              <w:spacing w:before="1" w:line="199" w:lineRule="auto"/>
               <w:ind w:left="278"/>
-              <w:rPr>
-                <w:sz w:val="22"/>
-              </w:rPr>
-            </w:pPr>
-            <w:r>
-              <w:rPr>
-                <w:sz w:val="22"/>
-              </w:rPr>
-              <w:t>Our application is used to monitor the dialy</w:t>
+            </w:pPr>
+            <w:r>
+              <w:t xml:space="preserve">Our application is used to monitor the </w:t>
+            </w:r>
+            <w:r>
+              <w:t>daily</w:t>
             </w:r>
             <w:r>
               <w:rPr>
                 <w:spacing w:val="1"/>
-                <w:sz w:val="22"/>
-              </w:rPr>
-              <w:t> </w:t>
+              </w:rPr>
+              <w:t xml:space="preserve"> </w:t>
             </w:r>
             <w:r>
               <w:rPr>
                 <w:spacing w:val="-1"/>
-                <w:sz w:val="22"/>
               </w:rPr>
               <w:t>expense</w:t>
             </w:r>
             <w:r>
               <w:rPr>
                 <w:spacing w:val="-13"/>
-                <w:sz w:val="22"/>
-              </w:rPr>
-              <w:t> </w:t>
+              </w:rPr>
+              <w:t xml:space="preserve"> </w:t>
             </w:r>
             <w:r>
               <w:rPr>
                 <w:spacing w:val="-1"/>
-                <w:sz w:val="22"/>
               </w:rPr>
               <w:t>with</w:t>
             </w:r>
             <w:r>
               <w:rPr>
                 <w:spacing w:val="-12"/>
-                <w:sz w:val="22"/>
-              </w:rPr>
-              <w:t> </w:t>
+              </w:rPr>
+              <w:t xml:space="preserve"> </w:t>
             </w:r>
             <w:r>
               <w:rPr>
                 <w:spacing w:val="-1"/>
-                <w:sz w:val="22"/>
               </w:rPr>
               <w:t>some</w:t>
             </w:r>
             <w:r>
               <w:rPr>
                 <w:spacing w:val="-11"/>
-                <w:sz w:val="22"/>
-              </w:rPr>
-              <w:t> </w:t>
+              </w:rPr>
+              <w:t xml:space="preserve"> </w:t>
             </w:r>
             <w:r>
               <w:rPr>
                 <w:spacing w:val="-1"/>
-                <w:sz w:val="22"/>
               </w:rPr>
               <w:t>graphical</w:t>
             </w:r>
             <w:r>
               <w:rPr>
                 <w:spacing w:val="-12"/>
-                <w:sz w:val="22"/>
-              </w:rPr>
-              <w:t> </w:t>
-            </w:r>
-            <w:r>
-              <w:rPr>
-                <w:sz w:val="22"/>
-              </w:rPr>
+              </w:rPr>
+              <w:t xml:space="preserve"> </w:t>
+            </w:r>
+            <w:r>
               <w:t>representation.</w:t>
             </w:r>
             <w:r>
               <w:rPr>
                 <w:spacing w:val="-52"/>
-                <w:sz w:val="22"/>
-              </w:rPr>
-              <w:t> </w:t>
-            </w:r>
-            <w:r>
-              <w:rPr>
-                <w:sz w:val="22"/>
-              </w:rPr>
-              <w:t>And also we notify the user when he/she</w:t>
+              </w:rPr>
+              <w:t xml:space="preserve"> </w:t>
+            </w:r>
+            <w:r>
+              <w:t xml:space="preserve">And </w:t>
+            </w:r>
+            <w:r>
+              <w:t>also,</w:t>
+            </w:r>
+            <w:r>
+              <w:t xml:space="preserve"> we notify the user when he/she</w:t>
             </w:r>
             <w:r>
               <w:rPr>
                 <w:spacing w:val="1"/>
-                <w:sz w:val="22"/>
-              </w:rPr>
-              <w:t> </w:t>
-            </w:r>
-            <w:r>
-              <w:rPr>
-                <w:sz w:val="22"/>
-              </w:rPr>
+              </w:rPr>
+              <w:t xml:space="preserve"> </w:t>
+            </w:r>
+            <w:r>
               <w:t>spends extra amount on something. We</w:t>
             </w:r>
             <w:r>
               <w:rPr>
                 <w:spacing w:val="1"/>
-                <w:sz w:val="22"/>
-              </w:rPr>
-              <w:t> </w:t>
-            </w:r>
-            <w:r>
-              <w:rPr>
-                <w:sz w:val="22"/>
-              </w:rPr>
+              </w:rPr>
+              <w:t xml:space="preserve"> </w:t>
+            </w:r>
+            <w:r>
               <w:t>generate</w:t>
             </w:r>
             <w:r>
               <w:rPr>
                 <w:spacing w:val="-3"/>
-                <w:sz w:val="22"/>
-              </w:rPr>
-              <w:t> </w:t>
-            </w:r>
-            <w:r>
-              <w:rPr>
-                <w:sz w:val="22"/>
-              </w:rPr>
+              </w:rPr>
+              <w:t xml:space="preserve"> </w:t>
+            </w:r>
+            <w:r>
               <w:t>the</w:t>
             </w:r>
             <w:r>
               <w:rPr>
                 <w:spacing w:val="-1"/>
-                <w:sz w:val="22"/>
-              </w:rPr>
-              <w:t> </w:t>
-            </w:r>
-            <w:r>
-              <w:rPr>
-                <w:sz w:val="22"/>
-              </w:rPr>
+              </w:rPr>
+              <w:t xml:space="preserve"> </w:t>
+            </w:r>
+            <w:r>
               <w:t>expense</w:t>
             </w:r>
             <w:r>
               <w:rPr>
                 <w:spacing w:val="-3"/>
-                <w:sz w:val="22"/>
-              </w:rPr>
-              <w:t> </w:t>
-            </w:r>
-            <w:r>
-              <w:rPr>
-                <w:sz w:val="22"/>
-              </w:rPr>
+              </w:rPr>
+              <w:t xml:space="preserve"> </w:t>
+            </w:r>
+            <w:r>
               <w:t>reports.</w:t>
             </w:r>
           </w:p>
@@ -3666,11 +2761,10 @@
                 <w:numId w:val="1"/>
               </w:numPr>
               <w:tabs>
-                <w:tab w:pos="308" w:val="left" w:leader="none"/>
+                <w:tab w:val="left" w:pos="308"/>
               </w:tabs>
-              <w:spacing w:line="240" w:lineRule="auto" w:before="95" w:after="0"/>
-              <w:ind w:left="307" w:right="0" w:hanging="176"/>
-              <w:jc w:val="left"/>
+              <w:spacing w:before="95"/>
+              <w:ind w:hanging="176"/>
               <w:rPr>
                 <w:rFonts w:ascii="Arial"/>
                 <w:b/>
@@ -3695,7 +2789,7 @@
                 <w:spacing w:val="-12"/>
                 <w:sz w:val="21"/>
               </w:rPr>
-              <w:t> </w:t>
+              <w:t xml:space="preserve"> </w:t>
             </w:r>
             <w:r>
               <w:rPr>
@@ -3714,7 +2808,7 @@
                 <w:spacing w:val="-13"/>
                 <w:sz w:val="21"/>
               </w:rPr>
-              <w:t> </w:t>
+              <w:t xml:space="preserve"> </w:t>
             </w:r>
             <w:r>
               <w:rPr>
@@ -3734,12 +2828,11 @@
                 <w:numId w:val="1"/>
               </w:numPr>
               <w:tabs>
-                <w:tab w:pos="692" w:val="left" w:leader="none"/>
-                <w:tab w:pos="693" w:val="left" w:leader="none"/>
+                <w:tab w:val="left" w:pos="692"/>
+                <w:tab w:val="left" w:pos="693"/>
               </w:tabs>
-              <w:spacing w:line="240" w:lineRule="auto" w:before="74" w:after="0"/>
-              <w:ind w:left="693" w:right="0" w:hanging="501"/>
-              <w:jc w:val="left"/>
+              <w:spacing w:before="74"/>
+              <w:ind w:hanging="501"/>
               <w:rPr>
                 <w:rFonts w:ascii="Roboto Bk"/>
                 <w:b/>
@@ -3759,107 +2852,73 @@
           <w:p>
             <w:pPr>
               <w:pStyle w:val="TableParagraph"/>
-              <w:spacing w:line="199" w:lineRule="auto" w:before="164"/>
+              <w:spacing w:before="164" w:line="199" w:lineRule="auto"/>
               <w:ind w:left="572" w:right="-3"/>
-              <w:rPr>
-                <w:sz w:val="22"/>
-              </w:rPr>
-            </w:pPr>
-            <w:r>
-              <w:rPr>
-                <w:sz w:val="22"/>
-              </w:rPr>
+            </w:pPr>
+            <w:r>
               <w:t>Download</w:t>
             </w:r>
             <w:r>
               <w:rPr>
                 <w:spacing w:val="-11"/>
-                <w:sz w:val="22"/>
-              </w:rPr>
-              <w:t> </w:t>
-            </w:r>
-            <w:r>
-              <w:rPr>
-                <w:sz w:val="22"/>
-              </w:rPr>
+              </w:rPr>
+              <w:t xml:space="preserve"> </w:t>
+            </w:r>
+            <w:r>
               <w:t>statements</w:t>
             </w:r>
             <w:r>
               <w:rPr>
                 <w:spacing w:val="-10"/>
-                <w:sz w:val="22"/>
-              </w:rPr>
-              <w:t> </w:t>
-            </w:r>
-            <w:r>
-              <w:rPr>
-                <w:sz w:val="22"/>
-              </w:rPr>
+              </w:rPr>
+              <w:t xml:space="preserve"> </w:t>
+            </w:r>
+            <w:r>
               <w:t>from</w:t>
             </w:r>
             <w:r>
               <w:rPr>
                 <w:spacing w:val="-11"/>
-                <w:sz w:val="22"/>
-              </w:rPr>
-              <w:t> </w:t>
-            </w:r>
-            <w:r>
-              <w:rPr>
-                <w:sz w:val="22"/>
-              </w:rPr>
+              </w:rPr>
+              <w:t xml:space="preserve"> </w:t>
+            </w:r>
+            <w:r>
               <w:t>bank</w:t>
             </w:r>
             <w:r>
               <w:rPr>
                 <w:spacing w:val="-11"/>
-                <w:sz w:val="22"/>
-              </w:rPr>
-              <w:t> </w:t>
-            </w:r>
-            <w:r>
-              <w:rPr>
-                <w:sz w:val="22"/>
-              </w:rPr>
+              </w:rPr>
+              <w:t xml:space="preserve"> </w:t>
+            </w:r>
+            <w:r>
               <w:t>and</w:t>
             </w:r>
             <w:r>
               <w:rPr>
                 <w:spacing w:val="-51"/>
-                <w:sz w:val="22"/>
-              </w:rPr>
-              <w:t> </w:t>
-            </w:r>
-            <w:r>
-              <w:rPr>
-                <w:sz w:val="22"/>
-              </w:rPr>
+              </w:rPr>
+              <w:t xml:space="preserve"> </w:t>
+            </w:r>
+            <w:r>
               <w:t>pay</w:t>
             </w:r>
             <w:r>
               <w:rPr>
                 <w:spacing w:val="-4"/>
-                <w:sz w:val="22"/>
-              </w:rPr>
-              <w:t> </w:t>
-            </w:r>
-            <w:r>
-              <w:rPr>
-                <w:sz w:val="22"/>
-              </w:rPr>
+              </w:rPr>
+              <w:t xml:space="preserve"> </w:t>
+            </w:r>
+            <w:r>
               <w:t>monthly</w:t>
             </w:r>
             <w:r>
               <w:rPr>
                 <w:spacing w:val="-3"/>
-                <w:sz w:val="22"/>
-              </w:rPr>
-              <w:t> </w:t>
-            </w:r>
-            <w:r>
-              <w:rPr>
-                <w:sz w:val="22"/>
-              </w:rPr>
+              </w:rPr>
+              <w:t xml:space="preserve"> </w:t>
+            </w:r>
+            <w:r>
               <w:t>installment</w:t>
             </w:r>
           </w:p>
@@ -3871,12 +2930,11 @@
                 <w:numId w:val="1"/>
               </w:numPr>
               <w:tabs>
-                <w:tab w:pos="692" w:val="left" w:leader="none"/>
-                <w:tab w:pos="693" w:val="left" w:leader="none"/>
+                <w:tab w:val="left" w:pos="692"/>
+                <w:tab w:val="left" w:pos="693"/>
               </w:tabs>
-              <w:spacing w:line="240" w:lineRule="auto" w:before="134" w:after="0"/>
-              <w:ind w:left="693" w:right="0" w:hanging="501"/>
-              <w:jc w:val="left"/>
+              <w:spacing w:before="134"/>
+              <w:ind w:hanging="501"/>
               <w:rPr>
                 <w:rFonts w:ascii="Roboto Bk"/>
                 <w:b/>
@@ -3907,92 +2965,62 @@
               <w:pStyle w:val="TableParagraph"/>
               <w:spacing w:line="199" w:lineRule="auto"/>
               <w:ind w:left="672" w:right="228"/>
-              <w:rPr>
-                <w:sz w:val="22"/>
-              </w:rPr>
-            </w:pPr>
-            <w:r>
-              <w:rPr>
-                <w:sz w:val="22"/>
-              </w:rPr>
+            </w:pPr>
+            <w:r>
               <w:t>Using</w:t>
             </w:r>
             <w:r>
               <w:rPr>
                 <w:spacing w:val="-12"/>
-                <w:sz w:val="22"/>
-              </w:rPr>
-              <w:t> </w:t>
-            </w:r>
-            <w:r>
-              <w:rPr>
-                <w:sz w:val="22"/>
-              </w:rPr>
+              </w:rPr>
+              <w:t xml:space="preserve"> </w:t>
+            </w:r>
+            <w:r>
               <w:t>spreadsheets</w:t>
             </w:r>
             <w:r>
               <w:rPr>
                 <w:spacing w:val="-11"/>
-                <w:sz w:val="22"/>
-              </w:rPr>
-              <w:t> </w:t>
-            </w:r>
-            <w:r>
-              <w:rPr>
-                <w:sz w:val="22"/>
-              </w:rPr>
+              </w:rPr>
+              <w:t xml:space="preserve"> </w:t>
+            </w:r>
+            <w:r>
               <w:t>and</w:t>
             </w:r>
             <w:r>
               <w:rPr>
                 <w:spacing w:val="-11"/>
-                <w:sz w:val="22"/>
-              </w:rPr>
-              <w:t> </w:t>
-            </w:r>
-            <w:r>
-              <w:rPr>
-                <w:sz w:val="22"/>
-              </w:rPr>
+              </w:rPr>
+              <w:t xml:space="preserve"> </w:t>
+            </w:r>
+            <w:r>
               <w:t>notes</w:t>
             </w:r>
             <w:r>
               <w:rPr>
                 <w:spacing w:val="-12"/>
-                <w:sz w:val="22"/>
-              </w:rPr>
-              <w:t> </w:t>
-            </w:r>
-            <w:r>
-              <w:rPr>
-                <w:sz w:val="22"/>
-              </w:rPr>
+              </w:rPr>
+              <w:t xml:space="preserve"> </w:t>
+            </w:r>
+            <w:r>
               <w:t>for</w:t>
             </w:r>
             <w:r>
               <w:rPr>
                 <w:spacing w:val="-52"/>
-                <w:sz w:val="22"/>
-              </w:rPr>
-              <w:t> </w:t>
-            </w:r>
-            <w:r>
-              <w:rPr>
-                <w:sz w:val="22"/>
-              </w:rPr>
+              </w:rPr>
+              <w:t xml:space="preserve"> </w:t>
+            </w:r>
+            <w:r>
               <w:t>financial</w:t>
             </w:r>
             <w:r>
               <w:rPr>
                 <w:spacing w:val="-3"/>
-                <w:sz w:val="22"/>
-              </w:rPr>
-              <w:t> </w:t>
-            </w:r>
-            <w:r>
-              <w:rPr>
-                <w:sz w:val="22"/>
-              </w:rPr>
+              </w:rPr>
+              <w:t xml:space="preserve"> </w:t>
+            </w:r>
+            <w:r>
               <w:t>management</w:t>
             </w:r>
           </w:p>
@@ -4024,7 +3052,7 @@
                 <w:color w:val="FFFFFF"/>
                 <w:w w:val="105"/>
                 <w:sz w:val="18"/>
-                <w:shd w:fill="21A782" w:color="auto" w:val="clear"/>
+                <w:shd w:val="clear" w:color="auto" w:fill="21A782"/>
               </w:rPr>
               <w:t>CH</w:t>
             </w:r>
@@ -4034,9 +3062,9 @@
                 <w:b/>
                 <w:color w:val="FFFFFF"/>
                 <w:sz w:val="18"/>
-                <w:shd w:fill="21A782" w:color="auto" w:val="clear"/>
-              </w:rPr>
-              <w:t> </w:t>
+                <w:shd w:val="clear" w:color="auto" w:fill="21A782"/>
+              </w:rPr>
+              <w:t xml:space="preserve"> </w:t>
             </w:r>
             <w:r>
               <w:rPr>
@@ -4045,9 +3073,9 @@
                 <w:color w:val="FFFFFF"/>
                 <w:spacing w:val="16"/>
                 <w:sz w:val="18"/>
-                <w:shd w:fill="21A782" w:color="auto" w:val="clear"/>
-              </w:rPr>
-              <w:t> </w:t>
+                <w:shd w:val="clear" w:color="auto" w:fill="21A782"/>
+              </w:rPr>
+              <w:t xml:space="preserve"> </w:t>
             </w:r>
           </w:p>
         </w:tc>
@@ -4089,7 +3117,7 @@
                 <w:spacing w:val="-2"/>
                 <w:sz w:val="17"/>
               </w:rPr>
-              <w:t> </w:t>
+              <w:t xml:space="preserve"> </w:t>
             </w:r>
             <w:r>
               <w:rPr>
@@ -4108,7 +3136,7 @@
                 <w:spacing w:val="-1"/>
                 <w:sz w:val="17"/>
               </w:rPr>
-              <w:t> </w:t>
+              <w:t xml:space="preserve"> </w:t>
             </w:r>
             <w:r>
               <w:rPr>
@@ -4127,7 +3155,7 @@
                 <w:spacing w:val="-2"/>
                 <w:sz w:val="17"/>
               </w:rPr>
-              <w:t> </w:t>
+              <w:t xml:space="preserve"> </w:t>
             </w:r>
             <w:r>
               <w:rPr>
@@ -4146,7 +3174,7 @@
                 <w:spacing w:val="-3"/>
                 <w:sz w:val="17"/>
               </w:rPr>
-              <w:t> </w:t>
+              <w:t xml:space="preserve"> </w:t>
             </w:r>
             <w:r>
               <w:rPr>
@@ -4165,7 +3193,7 @@
                 <w:spacing w:val="-2"/>
                 <w:sz w:val="17"/>
               </w:rPr>
-              <w:t> </w:t>
+              <w:t xml:space="preserve"> </w:t>
             </w:r>
             <w:r>
               <w:rPr>
@@ -4181,7 +3209,7 @@
       </w:tr>
       <w:tr>
         <w:trPr>
-          <w:trHeight w:val="425" w:hRule="atLeast"/>
+          <w:trHeight w:val="425"/>
         </w:trPr>
         <w:tc>
           <w:tcPr>
@@ -4210,7 +3238,7 @@
           <w:p>
             <w:pPr>
               <w:pStyle w:val="TableParagraph"/>
-              <w:spacing w:line="248" w:lineRule="exact" w:before="157"/>
+              <w:spacing w:before="157" w:line="248" w:lineRule="exact"/>
               <w:ind w:left="181"/>
               <w:rPr>
                 <w:rFonts w:ascii="Roboto Bk" w:hAnsi="Roboto Bk"/>
@@ -4219,80 +3247,10 @@
               </w:rPr>
             </w:pPr>
             <w:r>
-              <w:rPr>
-                <w:rFonts w:ascii="Roboto Bk" w:hAnsi="Roboto Bk"/>
-                <w:b/>
-                <w:sz w:val="21"/>
-              </w:rPr>
-              <w:t>Cíeate</w:t>
-            </w:r>
-            <w:r>
-              <w:rPr>
-                <w:rFonts w:ascii="Roboto Bk" w:hAnsi="Roboto Bk"/>
-                <w:b/>
-                <w:spacing w:val="-5"/>
-                <w:sz w:val="21"/>
-              </w:rPr>
-              <w:t> </w:t>
-            </w:r>
-            <w:r>
-              <w:rPr>
-                <w:rFonts w:ascii="Roboto Bk" w:hAnsi="Roboto Bk"/>
-                <w:b/>
-                <w:sz w:val="21"/>
-              </w:rPr>
-              <w:t>an</w:t>
-            </w:r>
-            <w:r>
-              <w:rPr>
-                <w:rFonts w:ascii="Roboto Bk" w:hAnsi="Roboto Bk"/>
-                <w:b/>
-                <w:spacing w:val="-4"/>
-                <w:sz w:val="21"/>
-              </w:rPr>
-              <w:t> </w:t>
-            </w:r>
-            <w:r>
-              <w:rPr>
-                <w:rFonts w:ascii="Roboto Bk" w:hAnsi="Roboto Bk"/>
-                <w:b/>
-                <w:sz w:val="21"/>
-              </w:rPr>
-              <w:t>awaíeness</w:t>
-            </w:r>
-            <w:r>
-              <w:rPr>
-                <w:rFonts w:ascii="Roboto Bk" w:hAnsi="Roboto Bk"/>
-                <w:b/>
-                <w:spacing w:val="-5"/>
-                <w:sz w:val="21"/>
-              </w:rPr>
-              <w:t> </w:t>
-            </w:r>
-            <w:r>
-              <w:rPr>
-                <w:rFonts w:ascii="Roboto Bk" w:hAnsi="Roboto Bk"/>
-                <w:b/>
-                <w:sz w:val="21"/>
-              </w:rPr>
-              <w:t>between</w:t>
-            </w:r>
-            <w:r>
-              <w:rPr>
-                <w:rFonts w:ascii="Roboto Bk" w:hAnsi="Roboto Bk"/>
-                <w:b/>
-                <w:spacing w:val="-3"/>
-                <w:sz w:val="21"/>
-              </w:rPr>
-              <w:t> </w:t>
-            </w:r>
-            <w:r>
-              <w:rPr>
-                <w:rFonts w:ascii="Roboto Bk" w:hAnsi="Roboto Bk"/>
-                <w:b/>
-                <w:sz w:val="21"/>
-              </w:rPr>
-              <w:t>the</w:t>
+              <w:t>C</w:t>
+            </w:r>
+            <w:r>
+              <w:t>reate an awareness between the people about their Expenses and income</w:t>
             </w:r>
           </w:p>
         </w:tc>
@@ -4391,7 +3349,7 @@
       </w:tr>
       <w:tr>
         <w:trPr>
-          <w:trHeight w:val="280" w:hRule="atLeast"/>
+          <w:trHeight w:val="280"/>
         </w:trPr>
         <w:tc>
           <w:tcPr>
@@ -4420,90 +3378,13 @@
           <w:p>
             <w:pPr>
               <w:pStyle w:val="TableParagraph"/>
-              <w:spacing w:line="248" w:lineRule="exact" w:before="11"/>
-              <w:ind w:left="181"/>
+              <w:spacing w:before="11" w:line="248" w:lineRule="exact"/>
               <w:rPr>
                 <w:rFonts w:ascii="Roboto Bk" w:hAnsi="Roboto Bk"/>
                 <w:b/>
                 <w:sz w:val="21"/>
               </w:rPr>
             </w:pPr>
-            <w:r>
-              <w:rPr>
-                <w:rFonts w:ascii="Roboto Bk" w:hAnsi="Roboto Bk"/>
-                <w:b/>
-                <w:sz w:val="21"/>
-              </w:rPr>
-              <w:t>people</w:t>
-            </w:r>
-            <w:r>
-              <w:rPr>
-                <w:rFonts w:ascii="Roboto Bk" w:hAnsi="Roboto Bk"/>
-                <w:b/>
-                <w:spacing w:val="-12"/>
-                <w:sz w:val="21"/>
-              </w:rPr>
-              <w:t> </w:t>
-            </w:r>
-            <w:r>
-              <w:rPr>
-                <w:rFonts w:ascii="Roboto Bk" w:hAnsi="Roboto Bk"/>
-                <w:b/>
-                <w:sz w:val="21"/>
-              </w:rPr>
-              <w:t>about</w:t>
-            </w:r>
-            <w:r>
-              <w:rPr>
-                <w:rFonts w:ascii="Roboto Bk" w:hAnsi="Roboto Bk"/>
-                <w:b/>
-                <w:spacing w:val="-11"/>
-                <w:sz w:val="21"/>
-              </w:rPr>
-              <w:t> </w:t>
-            </w:r>
-            <w:r>
-              <w:rPr>
-                <w:rFonts w:ascii="Roboto Bk" w:hAnsi="Roboto Bk"/>
-                <w:b/>
-                <w:sz w:val="21"/>
-              </w:rPr>
-              <w:t>theií</w:t>
-            </w:r>
-            <w:r>
-              <w:rPr>
-                <w:rFonts w:ascii="Roboto Bk" w:hAnsi="Roboto Bk"/>
-                <w:b/>
-                <w:spacing w:val="-11"/>
-                <w:sz w:val="21"/>
-              </w:rPr>
-              <w:t> </w:t>
-            </w:r>
-            <w:r>
-              <w:rPr>
-                <w:rFonts w:ascii="Roboto Bk" w:hAnsi="Roboto Bk"/>
-                <w:b/>
-                <w:sz w:val="21"/>
-              </w:rPr>
-              <w:t>Expenses</w:t>
-            </w:r>
-            <w:r>
-              <w:rPr>
-                <w:rFonts w:ascii="Roboto Bk" w:hAnsi="Roboto Bk"/>
-                <w:b/>
-                <w:spacing w:val="-11"/>
-                <w:sz w:val="21"/>
-              </w:rPr>
-              <w:t> </w:t>
-            </w:r>
-            <w:r>
-              <w:rPr>
-                <w:rFonts w:ascii="Roboto Bk" w:hAnsi="Roboto Bk"/>
-                <w:b/>
-                <w:sz w:val="21"/>
-              </w:rPr>
-              <w:t>and</w:t>
-            </w:r>
           </w:p>
         </w:tc>
         <w:tc>
@@ -4601,7 +3482,7 @@
       </w:tr>
       <w:tr>
         <w:trPr>
-          <w:trHeight w:val="270" w:hRule="atLeast"/>
+          <w:trHeight w:val="270"/>
         </w:trPr>
         <w:tc>
           <w:tcPr>
@@ -4633,22 +3514,13 @@
           <w:p>
             <w:pPr>
               <w:pStyle w:val="TableParagraph"/>
-              <w:spacing w:line="239" w:lineRule="exact" w:before="11"/>
-              <w:ind w:left="181"/>
+              <w:spacing w:before="11" w:line="239" w:lineRule="exact"/>
               <w:rPr>
                 <w:rFonts w:ascii="Roboto Bk"/>
                 <w:b/>
                 <w:sz w:val="21"/>
               </w:rPr>
             </w:pPr>
-            <w:r>
-              <w:rPr>
-                <w:rFonts w:ascii="Roboto Bk"/>
-                <w:b/>
-                <w:sz w:val="21"/>
-              </w:rPr>
-              <w:t>income.</w:t>
-            </w:r>
           </w:p>
         </w:tc>
         <w:tc>
@@ -4747,7 +3619,7 @@
       </w:tr>
       <w:tr>
         <w:trPr>
-          <w:trHeight w:val="519" w:hRule="atLeast"/>
+          <w:trHeight w:val="519"/>
         </w:trPr>
         <w:tc>
           <w:tcPr>
@@ -4782,7 +3654,7 @@
             <w:pPr>
               <w:pStyle w:val="TableParagraph"/>
               <w:tabs>
-                <w:tab w:pos="4201" w:val="left" w:leader="none"/>
+                <w:tab w:val="left" w:pos="4201"/>
               </w:tabs>
               <w:spacing w:before="119"/>
               <w:ind w:left="181"/>
@@ -4809,7 +3681,7 @@
                 <w:spacing w:val="-9"/>
                 <w:sz w:val="21"/>
               </w:rPr>
-              <w:t> </w:t>
+              <w:t xml:space="preserve"> </w:t>
             </w:r>
             <w:r>
               <w:rPr>
@@ -4828,7 +3700,7 @@
                 <w:spacing w:val="-9"/>
                 <w:sz w:val="21"/>
               </w:rPr>
-              <w:t> </w:t>
+              <w:t xml:space="preserve"> </w:t>
             </w:r>
             <w:r>
               <w:rPr>
@@ -4847,7 +3719,7 @@
                 <w:spacing w:val="-9"/>
                 <w:sz w:val="21"/>
               </w:rPr>
-              <w:t> </w:t>
+              <w:t xml:space="preserve"> </w:t>
             </w:r>
             <w:r>
               <w:rPr>
@@ -4866,7 +3738,7 @@
                 <w:spacing w:val="-9"/>
                 <w:sz w:val="21"/>
               </w:rPr>
-              <w:t> </w:t>
+              <w:t xml:space="preserve"> </w:t>
             </w:r>
             <w:r>
               <w:rPr>
@@ -4876,6 +3748,14 @@
                 <w:sz w:val="21"/>
               </w:rPr>
               <w:t>AFTER</w:t>
+            </w:r>
+            <w:r>
+              <w:rPr>
+                <w:rFonts w:ascii="Arial"/>
+                <w:b/>
+                <w:color w:val="212121"/>
+                <w:sz w:val="21"/>
+              </w:rPr>
               <w:tab/>
             </w:r>
             <w:r>
@@ -4885,9 +3765,9 @@
                 <w:color w:val="FFFFFF"/>
                 <w:position w:val="-1"/>
                 <w:sz w:val="18"/>
-                <w:shd w:fill="21A782" w:color="auto" w:val="clear"/>
-              </w:rPr>
-              <w:t>EM </w:t>
+                <w:shd w:val="clear" w:color="auto" w:fill="21A782"/>
+              </w:rPr>
+              <w:t xml:space="preserve">EM </w:t>
             </w:r>
             <w:r>
               <w:rPr>
@@ -4897,9 +3777,9 @@
                 <w:spacing w:val="1"/>
                 <w:position w:val="-1"/>
                 <w:sz w:val="18"/>
-                <w:shd w:fill="21A782" w:color="auto" w:val="clear"/>
-              </w:rPr>
-              <w:t> </w:t>
+                <w:shd w:val="clear" w:color="auto" w:fill="21A782"/>
+              </w:rPr>
+              <w:t xml:space="preserve"> </w:t>
             </w:r>
           </w:p>
         </w:tc>
@@ -4980,7 +3860,7 @@
       </w:tr>
       <w:tr>
         <w:trPr>
-          <w:trHeight w:val="951" w:hRule="atLeast"/>
+          <w:trHeight w:val="951"/>
         </w:trPr>
         <w:tc>
           <w:tcPr>
@@ -5013,7 +3893,7 @@
           <w:p>
             <w:pPr>
               <w:pStyle w:val="TableParagraph"/>
-              <w:spacing w:line="228" w:lineRule="auto" w:before="147"/>
+              <w:spacing w:before="147" w:line="228" w:lineRule="auto"/>
               <w:ind w:left="181"/>
               <w:rPr>
                 <w:rFonts w:ascii="Roboto Bk"/>
@@ -5024,230 +3904,14 @@
             <w:r>
               <w:rPr>
                 <w:rFonts w:ascii="Roboto Bk"/>
-                <w:b/>
+                <w:bCs/>
                 <w:w w:val="95"/>
                 <w:sz w:val="21"/>
               </w:rPr>
-              <w:t>Confusion,</w:t>
-            </w:r>
-            <w:r>
-              <w:rPr>
-                <w:rFonts w:ascii="Roboto Bk"/>
-                <w:b/>
-                <w:spacing w:val="10"/>
-                <w:w w:val="95"/>
-                <w:sz w:val="21"/>
-              </w:rPr>
-              <w:t> </w:t>
-            </w:r>
-            <w:r>
-              <w:rPr>
-                <w:rFonts w:ascii="Roboto Bk"/>
-                <w:b/>
-                <w:w w:val="95"/>
-                <w:sz w:val="21"/>
-              </w:rPr>
-              <w:t>Difficult</w:t>
-            </w:r>
-            <w:r>
-              <w:rPr>
-                <w:rFonts w:ascii="Roboto Bk"/>
-                <w:b/>
-                <w:spacing w:val="11"/>
-                <w:w w:val="95"/>
-                <w:sz w:val="21"/>
-              </w:rPr>
-              <w:t> </w:t>
-            </w:r>
-            <w:r>
-              <w:rPr>
-                <w:rFonts w:ascii="Roboto Bk"/>
-                <w:b/>
-                <w:w w:val="95"/>
-                <w:sz w:val="21"/>
-              </w:rPr>
-              <w:t>to</w:t>
-            </w:r>
-            <w:r>
-              <w:rPr>
-                <w:rFonts w:ascii="Roboto Bk"/>
-                <w:b/>
-                <w:spacing w:val="12"/>
-                <w:w w:val="95"/>
-                <w:sz w:val="21"/>
-              </w:rPr>
-              <w:t> </w:t>
-            </w:r>
-            <w:r>
-              <w:rPr>
-                <w:rFonts w:ascii="Roboto Bk"/>
-                <w:b/>
-                <w:w w:val="95"/>
-                <w:sz w:val="21"/>
-              </w:rPr>
-              <w:t>manage</w:t>
-            </w:r>
-            <w:r>
-              <w:rPr>
-                <w:rFonts w:ascii="Roboto Bk"/>
-                <w:b/>
-                <w:spacing w:val="10"/>
-                <w:w w:val="95"/>
-                <w:sz w:val="21"/>
-              </w:rPr>
-              <w:t> </w:t>
-            </w:r>
-            <w:r>
-              <w:rPr>
-                <w:rFonts w:ascii="Roboto Bk"/>
-                <w:b/>
-                <w:w w:val="95"/>
-                <w:sz w:val="21"/>
-              </w:rPr>
-              <w:t>/</w:t>
-            </w:r>
-            <w:r>
-              <w:rPr>
-                <w:rFonts w:ascii="Roboto Bk"/>
-                <w:b/>
-                <w:spacing w:val="11"/>
-                <w:w w:val="95"/>
-                <w:sz w:val="21"/>
-              </w:rPr>
-              <w:t> </w:t>
-            </w:r>
-            <w:r>
-              <w:rPr>
-                <w:rFonts w:ascii="Roboto Bk"/>
-                <w:b/>
-                <w:w w:val="95"/>
-                <w:sz w:val="21"/>
-              </w:rPr>
-              <w:t>Easy</w:t>
-            </w:r>
-            <w:r>
-              <w:rPr>
-                <w:rFonts w:ascii="Roboto Bk"/>
-                <w:b/>
-                <w:spacing w:val="12"/>
-                <w:w w:val="95"/>
-                <w:sz w:val="21"/>
-              </w:rPr>
-              <w:t> </w:t>
-            </w:r>
-            <w:r>
-              <w:rPr>
-                <w:rFonts w:ascii="Roboto Bk"/>
-                <w:b/>
-                <w:w w:val="95"/>
-                <w:sz w:val="21"/>
-              </w:rPr>
-              <w:t>to</w:t>
-            </w:r>
-            <w:r>
-              <w:rPr>
-                <w:rFonts w:ascii="Roboto Bk"/>
-                <w:b/>
-                <w:spacing w:val="11"/>
-                <w:w w:val="95"/>
-                <w:sz w:val="21"/>
-              </w:rPr>
-              <w:t> </w:t>
-            </w:r>
-            <w:r>
-              <w:rPr>
-                <w:rFonts w:ascii="Roboto Bk"/>
-                <w:b/>
-                <w:w w:val="95"/>
-                <w:sz w:val="21"/>
-              </w:rPr>
-              <w:t>manage,</w:t>
-            </w:r>
-            <w:r>
-              <w:rPr>
-                <w:rFonts w:ascii="Roboto Bk"/>
-                <w:b/>
-                <w:spacing w:val="-46"/>
-                <w:w w:val="95"/>
-                <w:sz w:val="21"/>
-              </w:rPr>
-              <w:t> </w:t>
-            </w:r>
-            <w:r>
-              <w:rPr>
-                <w:rFonts w:ascii="Roboto Bk"/>
-                <w:b/>
-                <w:sz w:val="21"/>
-              </w:rPr>
-              <w:t>Able</w:t>
-            </w:r>
-            <w:r>
-              <w:rPr>
-                <w:rFonts w:ascii="Roboto Bk"/>
-                <w:b/>
-                <w:spacing w:val="-4"/>
-                <w:sz w:val="21"/>
-              </w:rPr>
-              <w:t> </w:t>
-            </w:r>
-            <w:r>
-              <w:rPr>
-                <w:rFonts w:ascii="Roboto Bk"/>
-                <w:b/>
-                <w:sz w:val="21"/>
-              </w:rPr>
-              <w:t>to</w:t>
-            </w:r>
-            <w:r>
-              <w:rPr>
-                <w:rFonts w:ascii="Roboto Bk"/>
-                <w:b/>
-                <w:spacing w:val="-3"/>
-                <w:sz w:val="21"/>
-              </w:rPr>
-              <w:t> </w:t>
-            </w:r>
-            <w:r>
-              <w:rPr>
-                <w:rFonts w:ascii="Roboto Bk"/>
-                <w:b/>
-                <w:sz w:val="21"/>
-              </w:rPr>
-              <w:t>visualize</w:t>
-            </w:r>
-            <w:r>
-              <w:rPr>
-                <w:rFonts w:ascii="Roboto Bk"/>
-                <w:b/>
-                <w:spacing w:val="-4"/>
-                <w:sz w:val="21"/>
-              </w:rPr>
-              <w:t> </w:t>
-            </w:r>
-            <w:r>
-              <w:rPr>
-                <w:rFonts w:ascii="Roboto Bk"/>
-                <w:b/>
-                <w:sz w:val="21"/>
-              </w:rPr>
-              <w:t>the</w:t>
-            </w:r>
-            <w:r>
-              <w:rPr>
-                <w:rFonts w:ascii="Roboto Bk"/>
-                <w:b/>
-                <w:spacing w:val="-3"/>
-                <w:sz w:val="21"/>
-              </w:rPr>
-              <w:t> </w:t>
-            </w:r>
-            <w:r>
-              <w:rPr>
-                <w:rFonts w:ascii="Roboto Bk"/>
-                <w:b/>
-                <w:sz w:val="21"/>
-              </w:rPr>
-              <w:t>Expense.</w:t>
+              <w:t>C</w:t>
+            </w:r>
+            <w:r>
+              <w:t>onfusion, Difficult to manage / Easy to manage, Able to visualize the Expense</w:t>
             </w:r>
           </w:p>
         </w:tc>
@@ -5327,19 +3991,23 @@
         </w:tc>
       </w:tr>
     </w:tbl>
+    <w:p/>
     <w:sectPr>
       <w:type w:val="continuous"/>
       <w:pgSz w:w="15840" w:h="12240" w:orient="landscape"/>
-      <w:pgMar w:top="780" w:bottom="280" w:left="280" w:right="280"/>
+      <w:pgMar w:top="780" w:right="280" w:bottom="280" w:left="280" w:header="720" w:footer="720" w:gutter="0"/>
+      <w:cols w:space="720"/>
     </w:sectPr>
   </w:body>
 </w:document>
 </file>
 
 <file path=word/numbering.xml><?xml version="1.0" encoding="utf-8"?>
-<w:numbering xmlns:ve="http://schemas.openxmlformats.org/markup-compatibility/2006" xmlns:o="urn:schemas-microsoft-com:office:office" xmlns:r="http://schemas.openxmlformats.org/officeDocument/2006/relationships" xmlns:m="http://schemas.openxmlformats.org/officeDocument/2006/math" xmlns:v="urn:schemas-microsoft-com:vml" xmlns:wp="http://schemas.openxmlformats.org/drawingml/2006/wordprocessingDrawing" xmlns:w10="urn:schemas-microsoft-com:office:word" xmlns:w="http://schemas.openxmlformats.org/wordprocessingml/2006/main" xmlns:wne="http://schemas.microsoft.com/office/word/2006/wordml">
-  <w:abstractNum w:abstractNumId="0">
-    <w:multiLevelType w:val="hybridMultilevel"/>
+<w:numbering xmlns:wpc="http://schemas.microsoft.com/office/word/2010/wordprocessingCanvas" xmlns:cx="http://schemas.microsoft.com/office/drawing/2014/chartex" xmlns:cx1="http://schemas.microsoft.com/office/drawing/2015/9/8/chartex" xmlns:cx2="http://schemas.microsoft.com/office/drawing/2015/10/21/chartex" xmlns:cx3="http://schemas.microsoft.com/office/drawing/2016/5/9/chartex" xmlns:cx4="http://schemas.microsoft.com/office/drawing/2016/5/10/chartex" xmlns:cx5="http://schemas.microsoft.com/office/drawing/2016/5/11/chartex" xmlns:cx6="http://schemas.microsoft.com/office/drawing/2016/5/12/chartex" xmlns:cx7="http://schemas.microsoft.com/office/drawing/2016/5/13/chartex" xmlns:cx8="http://schemas.microsoft.com/office/drawing/2016/5/14/chartex" xmlns:mc="http://schemas.openxmlformats.org/markup-compatibility/2006" xmlns:aink="http://schemas.microsoft.com/office/drawing/2016/ink" xmlns:am3d="http://schemas.microsoft.com/office/drawing/2017/model3d" xmlns:o="urn:schemas-microsoft-com:office:office" xmlns:oel="http://schemas.microsoft.com/office/2019/extlst" xmlns:r="http://schemas.openxmlformats.org/officeDocument/2006/relationships" xmlns:m="http://schemas.openxmlformats.org/officeDocument/2006/math" xmlns:v="urn:schemas-microsoft-com:vml" xmlns:wp14="http://schemas.microsoft.com/office/word/2010/wordprocessingDrawing" xmlns:wp="http://schemas.openxmlformats.org/drawingml/2006/wordprocessingDrawing" xmlns:w10="urn:schemas-microsoft-com:office:word" xmlns:w="http://schemas.openxmlformats.org/wordprocessingml/2006/main" xmlns:w14="http://schemas.microsoft.com/office/word/2010/wordml" xmlns:w15="http://schemas.microsoft.com/office/word/2012/wordml" xmlns:w16cex="http://schemas.microsoft.com/office/word/2018/wordml/cex" xmlns:w16cid="http://schemas.microsoft.com/office/word/2016/wordml/cid" xmlns:w16="http://schemas.microsoft.com/office/word/2018/wordml" xmlns:w16sdtdh="http://schemas.microsoft.com/office/word/2020/wordml/sdtdatahash" xmlns:w16se="http://schemas.microsoft.com/office/word/2015/wordml/symex" xmlns:wpg="http://schemas.microsoft.com/office/word/2010/wordprocessingGroup" xmlns:wpi="http://schemas.microsoft.com/office/word/2010/wordprocessingInk" xmlns:wne="http://schemas.microsoft.com/office/word/2006/wordml" xmlns:wps="http://schemas.microsoft.com/office/word/2010/wordprocessingShape" mc:Ignorable="w14 w15 w16se w16cid w16 w16cex w16sdtdh wp14">
+  <w:abstractNum w:abstractNumId="0" w15:restartNumberingAfterBreak="0">
+    <w:nsid w:val="14094BEF"/>
+    <w:multiLevelType w:val="multilevel"/>
+    <w:tmpl w:val="CEC2944C"/>
     <w:lvl w:ilvl="0">
       <w:start w:val="8"/>
       <w:numFmt w:val="decimal"/>
@@ -5350,7 +4018,7 @@
         <w:jc w:val="left"/>
       </w:pPr>
       <w:rPr>
-        <w:rFonts w:hint="default" w:ascii="Arial" w:hAnsi="Arial" w:eastAsia="Arial" w:cs="Arial"/>
+        <w:rFonts w:ascii="Arial" w:eastAsia="Arial" w:hAnsi="Arial" w:cs="Arial" w:hint="default"/>
         <w:b/>
         <w:bCs/>
         <w:color w:val="212121"/>
@@ -5371,7 +4039,7 @@
         <w:jc w:val="left"/>
       </w:pPr>
       <w:rPr>
-        <w:rFonts w:hint="default" w:ascii="Roboto Bk" w:hAnsi="Roboto Bk" w:eastAsia="Roboto Bk" w:cs="Roboto Bk"/>
+        <w:rFonts w:ascii="Roboto Bk" w:eastAsia="Roboto Bk" w:hAnsi="Roboto Bk" w:cs="Roboto Bk" w:hint="default"/>
         <w:b/>
         <w:bCs/>
         <w:color w:val="6A6A6A"/>
@@ -5382,7 +4050,6 @@
       </w:rPr>
     </w:lvl>
     <w:lvl w:ilvl="2">
-      <w:start w:val="0"/>
       <w:numFmt w:val="bullet"/>
       <w:lvlText w:val="•"/>
       <w:lvlJc w:val="left"/>
@@ -5395,7 +4062,6 @@
       </w:rPr>
     </w:lvl>
     <w:lvl w:ilvl="3">
-      <w:start w:val="0"/>
       <w:numFmt w:val="bullet"/>
       <w:lvlText w:val="•"/>
       <w:lvlJc w:val="left"/>
@@ -5408,7 +4074,6 @@
       </w:rPr>
     </w:lvl>
     <w:lvl w:ilvl="4">
-      <w:start w:val="0"/>
       <w:numFmt w:val="bullet"/>
       <w:lvlText w:val="•"/>
       <w:lvlJc w:val="left"/>
@@ -5421,7 +4086,6 @@
       </w:rPr>
     </w:lvl>
     <w:lvl w:ilvl="5">
-      <w:start w:val="0"/>
       <w:numFmt w:val="bullet"/>
       <w:lvlText w:val="•"/>
       <w:lvlJc w:val="left"/>
@@ -5434,7 +4098,6 @@
       </w:rPr>
     </w:lvl>
     <w:lvl w:ilvl="6">
-      <w:start w:val="0"/>
       <w:numFmt w:val="bullet"/>
       <w:lvlText w:val="•"/>
       <w:lvlJc w:val="left"/>
@@ -5447,7 +4110,6 @@
       </w:rPr>
     </w:lvl>
     <w:lvl w:ilvl="7">
-      <w:start w:val="0"/>
       <w:numFmt w:val="bullet"/>
       <w:lvlText w:val="•"/>
       <w:lvlJc w:val="left"/>
@@ -5460,7 +4122,6 @@
       </w:rPr>
     </w:lvl>
     <w:lvl w:ilvl="8">
-      <w:start w:val="0"/>
       <w:numFmt w:val="bullet"/>
       <w:lvlText w:val="•"/>
       <w:lvlJc w:val="left"/>
@@ -5473,21 +4134,21 @@
       </w:rPr>
     </w:lvl>
   </w:abstractNum>
-  <w:num w:numId="1">
+  <w:num w:numId="1" w16cid:durableId="648554522">
     <w:abstractNumId w:val="0"/>
   </w:num>
 </w:numbering>
 </file>
 
 <file path=word/styles.xml><?xml version="1.0" encoding="utf-8"?>
-<w:styles xmlns:r="http://schemas.openxmlformats.org/officeDocument/2006/relationships" xmlns:w="http://schemas.openxmlformats.org/wordprocessingml/2006/main">
+<w:styles xmlns:mc="http://schemas.openxmlformats.org/markup-compatibility/2006" xmlns:r="http://schemas.openxmlformats.org/officeDocument/2006/relationships" xmlns:w="http://schemas.openxmlformats.org/wordprocessingml/2006/main" xmlns:w14="http://schemas.microsoft.com/office/word/2010/wordml" xmlns:w15="http://schemas.microsoft.com/office/word/2012/wordml" xmlns:w16cex="http://schemas.microsoft.com/office/word/2018/wordml/cex" xmlns:w16cid="http://schemas.microsoft.com/office/word/2016/wordml/cid" xmlns:w16="http://schemas.microsoft.com/office/word/2018/wordml" xmlns:w16sdtdh="http://schemas.microsoft.com/office/word/2020/wordml/sdtdatahash" xmlns:w16se="http://schemas.microsoft.com/office/word/2015/wordml/symex" mc:Ignorable="w14 w15 w16se w16cid w16 w16cex w16sdtdh">
   <w:docDefaults>
     <w:rPrDefault>
       <w:rPr>
-        <w:rFonts w:cstheme="minorBidi" w:hAnsiTheme="minorHAnsi" w:eastAsiaTheme="minorHAnsi" w:asciiTheme="minorHAnsi"/>
+        <w:rFonts w:asciiTheme="minorHAnsi" w:eastAsiaTheme="minorHAnsi" w:hAnsiTheme="minorHAnsi" w:cstheme="minorBidi"/>
         <w:sz w:val="22"/>
         <w:szCs w:val="22"/>
-        <w:lang w:val="en-US" w:bidi="ar-SA" w:eastAsia="en-US"/>
+        <w:lang w:val="en-US" w:eastAsia="en-US" w:bidi="ar-SA"/>
       </w:rPr>
     </w:rPrDefault>
     <w:pPrDefault>
@@ -5495,103 +4156,462 @@
         <w:widowControl w:val="0"/>
         <w:autoSpaceDE w:val="0"/>
         <w:autoSpaceDN w:val="0"/>
-        <w:spacing w:lineRule="auto" w:line="240" w:before="0" w:after="0"/>
-        <w:ind w:left="0" w:right="0"/>
-        <w:jc w:val="left"/>
       </w:pPr>
     </w:pPrDefault>
   </w:docDefaults>
-  <w:style w:styleId="DefaultParagraphFont" w:default="1" w:type="character">
+  <w:latentStyles w:defLockedState="0" w:defUIPriority="99" w:defSemiHidden="0" w:defUnhideWhenUsed="0" w:defQFormat="0" w:count="376">
+    <w:lsdException w:name="Normal" w:uiPriority="0" w:qFormat="1"/>
+    <w:lsdException w:name="heading 1" w:uiPriority="9" w:qFormat="1"/>
+    <w:lsdException w:name="heading 2" w:semiHidden="1" w:uiPriority="9" w:unhideWhenUsed="1" w:qFormat="1"/>
+    <w:lsdException w:name="heading 3" w:semiHidden="1" w:uiPriority="9" w:unhideWhenUsed="1" w:qFormat="1"/>
+    <w:lsdException w:name="heading 4" w:semiHidden="1" w:uiPriority="9" w:unhideWhenUsed="1" w:qFormat="1"/>
+    <w:lsdException w:name="heading 5" w:semiHidden="1" w:uiPriority="9" w:unhideWhenUsed="1" w:qFormat="1"/>
+    <w:lsdException w:name="heading 6" w:semiHidden="1" w:uiPriority="9" w:unhideWhenUsed="1" w:qFormat="1"/>
+    <w:lsdException w:name="heading 7" w:semiHidden="1" w:uiPriority="9" w:unhideWhenUsed="1" w:qFormat="1"/>
+    <w:lsdException w:name="heading 8" w:semiHidden="1" w:uiPriority="9" w:unhideWhenUsed="1" w:qFormat="1"/>
+    <w:lsdException w:name="heading 9" w:semiHidden="1" w:uiPriority="9" w:unhideWhenUsed="1" w:qFormat="1"/>
+    <w:lsdException w:name="index 1" w:semiHidden="1" w:unhideWhenUsed="1"/>
+    <w:lsdException w:name="index 2" w:semiHidden="1" w:unhideWhenUsed="1"/>
+    <w:lsdException w:name="index 3" w:semiHidden="1" w:unhideWhenUsed="1"/>
+    <w:lsdException w:name="index 4" w:semiHidden="1" w:unhideWhenUsed="1"/>
+    <w:lsdException w:name="index 5" w:semiHidden="1" w:unhideWhenUsed="1"/>
+    <w:lsdException w:name="index 6" w:semiHidden="1" w:unhideWhenUsed="1"/>
+    <w:lsdException w:name="index 7" w:semiHidden="1" w:unhideWhenUsed="1"/>
+    <w:lsdException w:name="index 8" w:semiHidden="1" w:unhideWhenUsed="1"/>
+    <w:lsdException w:name="index 9" w:semiHidden="1" w:unhideWhenUsed="1"/>
+    <w:lsdException w:name="toc 1" w:semiHidden="1" w:uiPriority="39" w:unhideWhenUsed="1"/>
+    <w:lsdException w:name="toc 2" w:semiHidden="1" w:uiPriority="39" w:unhideWhenUsed="1"/>
+    <w:lsdException w:name="toc 3" w:semiHidden="1" w:uiPriority="39" w:unhideWhenUsed="1"/>
+    <w:lsdException w:name="toc 4" w:semiHidden="1" w:uiPriority="39" w:unhideWhenUsed="1"/>
+    <w:lsdException w:name="toc 5" w:semiHidden="1" w:uiPriority="39" w:unhideWhenUsed="1"/>
+    <w:lsdException w:name="toc 6" w:semiHidden="1" w:uiPriority="39" w:unhideWhenUsed="1"/>
+    <w:lsdException w:name="toc 7" w:semiHidden="1" w:uiPriority="39" w:unhideWhenUsed="1"/>
+    <w:lsdException w:name="toc 8" w:semiHidden="1" w:uiPriority="39" w:unhideWhenUsed="1"/>
+    <w:lsdException w:name="toc 9" w:semiHidden="1" w:uiPriority="39" w:unhideWhenUsed="1"/>
+    <w:lsdException w:name="Normal Indent" w:semiHidden="1" w:unhideWhenUsed="1"/>
+    <w:lsdException w:name="footnote text" w:semiHidden="1" w:unhideWhenUsed="1"/>
+    <w:lsdException w:name="annotation text" w:semiHidden="1" w:unhideWhenUsed="1"/>
+    <w:lsdException w:name="header" w:semiHidden="1" w:unhideWhenUsed="1"/>
+    <w:lsdException w:name="footer" w:semiHidden="1" w:unhideWhenUsed="1"/>
+    <w:lsdException w:name="index heading" w:semiHidden="1" w:unhideWhenUsed="1"/>
+    <w:lsdException w:name="caption" w:semiHidden="1" w:uiPriority="35" w:unhideWhenUsed="1" w:qFormat="1"/>
+    <w:lsdException w:name="table of figures" w:semiHidden="1" w:unhideWhenUsed="1"/>
+    <w:lsdException w:name="envelope address" w:semiHidden="1" w:unhideWhenUsed="1"/>
+    <w:lsdException w:name="envelope return" w:semiHidden="1" w:unhideWhenUsed="1"/>
+    <w:lsdException w:name="footnote reference" w:semiHidden="1" w:unhideWhenUsed="1"/>
+    <w:lsdException w:name="annotation reference" w:semiHidden="1" w:unhideWhenUsed="1"/>
+    <w:lsdException w:name="line number" w:semiHidden="1" w:unhideWhenUsed="1"/>
+    <w:lsdException w:name="page number" w:semiHidden="1" w:unhideWhenUsed="1"/>
+    <w:lsdException w:name="endnote reference" w:semiHidden="1" w:unhideWhenUsed="1"/>
+    <w:lsdException w:name="endnote text" w:semiHidden="1" w:unhideWhenUsed="1"/>
+    <w:lsdException w:name="table of authorities" w:semiHidden="1" w:unhideWhenUsed="1"/>
+    <w:lsdException w:name="macro" w:semiHidden="1" w:unhideWhenUsed="1"/>
+    <w:lsdException w:name="toa heading" w:semiHidden="1" w:unhideWhenUsed="1"/>
+    <w:lsdException w:name="List" w:semiHidden="1" w:unhideWhenUsed="1"/>
+    <w:lsdException w:name="List Bullet" w:semiHidden="1" w:unhideWhenUsed="1"/>
+    <w:lsdException w:name="List Number" w:semiHidden="1" w:unhideWhenUsed="1"/>
+    <w:lsdException w:name="List 2" w:semiHidden="1" w:unhideWhenUsed="1"/>
+    <w:lsdException w:name="List 3" w:semiHidden="1" w:unhideWhenUsed="1"/>
+    <w:lsdException w:name="List 4" w:semiHidden="1" w:unhideWhenUsed="1"/>
+    <w:lsdException w:name="List 5" w:semiHidden="1" w:unhideWhenUsed="1"/>
+    <w:lsdException w:name="List Bullet 2" w:semiHidden="1" w:unhideWhenUsed="1"/>
+    <w:lsdException w:name="List Bullet 3" w:semiHidden="1" w:unhideWhenUsed="1"/>
+    <w:lsdException w:name="List Bullet 4" w:semiHidden="1" w:unhideWhenUsed="1"/>
+    <w:lsdException w:name="List Bullet 5" w:semiHidden="1" w:unhideWhenUsed="1"/>
+    <w:lsdException w:name="List Number 2" w:semiHidden="1" w:unhideWhenUsed="1"/>
+    <w:lsdException w:name="List Number 3" w:semiHidden="1" w:unhideWhenUsed="1"/>
+    <w:lsdException w:name="List Number 4" w:semiHidden="1" w:unhideWhenUsed="1"/>
+    <w:lsdException w:name="List Number 5" w:semiHidden="1" w:unhideWhenUsed="1"/>
+    <w:lsdException w:name="Title" w:uiPriority="10" w:qFormat="1"/>
+    <w:lsdException w:name="Closing" w:semiHidden="1" w:unhideWhenUsed="1"/>
+    <w:lsdException w:name="Signature" w:semiHidden="1" w:unhideWhenUsed="1"/>
+    <w:lsdException w:name="Default Paragraph Font" w:semiHidden="1" w:uiPriority="1" w:unhideWhenUsed="1"/>
+    <w:lsdException w:name="Body Text" w:semiHidden="1" w:unhideWhenUsed="1"/>
+    <w:lsdException w:name="Body Text Indent" w:semiHidden="1" w:unhideWhenUsed="1"/>
+    <w:lsdException w:name="List Continue" w:semiHidden="1" w:unhideWhenUsed="1"/>
+    <w:lsdException w:name="List Continue 2" w:semiHidden="1" w:unhideWhenUsed="1"/>
+    <w:lsdException w:name="List Continue 3" w:semiHidden="1" w:unhideWhenUsed="1"/>
+    <w:lsdException w:name="List Continue 4" w:semiHidden="1" w:unhideWhenUsed="1"/>
+    <w:lsdException w:name="List Continue 5" w:semiHidden="1" w:unhideWhenUsed="1"/>
+    <w:lsdException w:name="Message Header" w:semiHidden="1" w:unhideWhenUsed="1"/>
+    <w:lsdException w:name="Subtitle" w:uiPriority="11" w:qFormat="1"/>
+    <w:lsdException w:name="Salutation" w:semiHidden="1" w:unhideWhenUsed="1"/>
+    <w:lsdException w:name="Date" w:semiHidden="1" w:unhideWhenUsed="1"/>
+    <w:lsdException w:name="Body Text First Indent" w:semiHidden="1" w:unhideWhenUsed="1"/>
+    <w:lsdException w:name="Body Text First Indent 2" w:semiHidden="1" w:unhideWhenUsed="1"/>
+    <w:lsdException w:name="Note Heading" w:semiHidden="1" w:unhideWhenUsed="1"/>
+    <w:lsdException w:name="Body Text 2" w:semiHidden="1" w:unhideWhenUsed="1"/>
+    <w:lsdException w:name="Body Text 3" w:semiHidden="1" w:unhideWhenUsed="1"/>
+    <w:lsdException w:name="Body Text Indent 2" w:semiHidden="1" w:unhideWhenUsed="1"/>
+    <w:lsdException w:name="Body Text Indent 3" w:semiHidden="1" w:unhideWhenUsed="1"/>
+    <w:lsdException w:name="Block Text" w:semiHidden="1" w:unhideWhenUsed="1"/>
+    <w:lsdException w:name="Hyperlink" w:semiHidden="1" w:unhideWhenUsed="1"/>
+    <w:lsdException w:name="FollowedHyperlink" w:semiHidden="1" w:unhideWhenUsed="1"/>
+    <w:lsdException w:name="Strong" w:uiPriority="22" w:qFormat="1"/>
+    <w:lsdException w:name="Emphasis" w:uiPriority="20" w:qFormat="1"/>
+    <w:lsdException w:name="Document Map" w:semiHidden="1" w:unhideWhenUsed="1"/>
+    <w:lsdException w:name="Plain Text" w:semiHidden="1" w:unhideWhenUsed="1"/>
+    <w:lsdException w:name="E-mail Signature" w:semiHidden="1" w:unhideWhenUsed="1"/>
+    <w:lsdException w:name="HTML Top of Form" w:semiHidden="1" w:unhideWhenUsed="1"/>
+    <w:lsdException w:name="HTML Bottom of Form" w:semiHidden="1" w:unhideWhenUsed="1"/>
+    <w:lsdException w:name="Normal (Web)" w:semiHidden="1" w:unhideWhenUsed="1"/>
+    <w:lsdException w:name="HTML Acronym" w:semiHidden="1" w:unhideWhenUsed="1"/>
+    <w:lsdException w:name="HTML Address" w:semiHidden="1" w:unhideWhenUsed="1"/>
+    <w:lsdException w:name="HTML Cite" w:semiHidden="1" w:unhideWhenUsed="1"/>
+    <w:lsdException w:name="HTML Code" w:semiHidden="1" w:unhideWhenUsed="1"/>
+    <w:lsdException w:name="HTML Definition" w:semiHidden="1" w:unhideWhenUsed="1"/>
+    <w:lsdException w:name="HTML Keyboard" w:semiHidden="1" w:unhideWhenUsed="1"/>
+    <w:lsdException w:name="HTML Preformatted" w:semiHidden="1" w:unhideWhenUsed="1"/>
+    <w:lsdException w:name="HTML Sample" w:semiHidden="1" w:unhideWhenUsed="1"/>
+    <w:lsdException w:name="HTML Typewriter" w:semiHidden="1" w:unhideWhenUsed="1"/>
+    <w:lsdException w:name="HTML Variable" w:semiHidden="1" w:unhideWhenUsed="1"/>
+    <w:lsdException w:name="Normal Table" w:semiHidden="1" w:unhideWhenUsed="1"/>
+    <w:lsdException w:name="annotation subject" w:semiHidden="1" w:unhideWhenUsed="1"/>
+    <w:lsdException w:name="No List" w:semiHidden="1" w:unhideWhenUsed="1"/>
+    <w:lsdException w:name="Outline List 1" w:semiHidden="1" w:unhideWhenUsed="1"/>
+    <w:lsdException w:name="Outline List 2" w:semiHidden="1" w:unhideWhenUsed="1"/>
+    <w:lsdException w:name="Outline List 3" w:semiHidden="1" w:unhideWhenUsed="1"/>
+    <w:lsdException w:name="Table Simple 1" w:semiHidden="1" w:unhideWhenUsed="1"/>
+    <w:lsdException w:name="Table Simple 2" w:semiHidden="1" w:unhideWhenUsed="1"/>
+    <w:lsdException w:name="Table Simple 3" w:semiHidden="1" w:unhideWhenUsed="1"/>
+    <w:lsdException w:name="Table Classic 1" w:semiHidden="1" w:unhideWhenUsed="1"/>
+    <w:lsdException w:name="Table Classic 2" w:semiHidden="1" w:unhideWhenUsed="1"/>
+    <w:lsdException w:name="Table Classic 3" w:semiHidden="1" w:unhideWhenUsed="1"/>
+    <w:lsdException w:name="Table Classic 4" w:semiHidden="1" w:unhideWhenUsed="1"/>
+    <w:lsdException w:name="Table Colorful 1" w:semiHidden="1" w:unhideWhenUsed="1"/>
+    <w:lsdException w:name="Table Colorful 2" w:semiHidden="1" w:unhideWhenUsed="1"/>
+    <w:lsdException w:name="Table Colorful 3" w:semiHidden="1" w:unhideWhenUsed="1"/>
+    <w:lsdException w:name="Table Columns 1" w:semiHidden="1" w:unhideWhenUsed="1"/>
+    <w:lsdException w:name="Table Columns 2" w:semiHidden="1" w:unhideWhenUsed="1"/>
+    <w:lsdException w:name="Table Columns 3" w:semiHidden="1" w:unhideWhenUsed="1"/>
+    <w:lsdException w:name="Table Columns 4" w:semiHidden="1" w:unhideWhenUsed="1"/>
+    <w:lsdException w:name="Table Columns 5" w:semiHidden="1" w:unhideWhenUsed="1"/>
+    <w:lsdException w:name="Table Grid 1" w:semiHidden="1" w:unhideWhenUsed="1"/>
+    <w:lsdException w:name="Table Grid 2" w:semiHidden="1" w:unhideWhenUsed="1"/>
+    <w:lsdException w:name="Table Grid 3" w:semiHidden="1" w:unhideWhenUsed="1"/>
+    <w:lsdException w:name="Table Grid 4" w:semiHidden="1" w:unhideWhenUsed="1"/>
+    <w:lsdException w:name="Table Grid 5" w:semiHidden="1" w:unhideWhenUsed="1"/>
+    <w:lsdException w:name="Table Grid 6" w:semiHidden="1" w:unhideWhenUsed="1"/>
+    <w:lsdException w:name="Table Grid 7" w:semiHidden="1" w:unhideWhenUsed="1"/>
+    <w:lsdException w:name="Table Grid 8" w:semiHidden="1" w:unhideWhenUsed="1"/>
+    <w:lsdException w:name="Table List 1" w:semiHidden="1" w:unhideWhenUsed="1"/>
+    <w:lsdException w:name="Table List 2" w:semiHidden="1" w:unhideWhenUsed="1"/>
+    <w:lsdException w:name="Table List 3" w:semiHidden="1" w:unhideWhenUsed="1"/>
+    <w:lsdException w:name="Table List 4" w:semiHidden="1" w:unhideWhenUsed="1"/>
+    <w:lsdException w:name="Table List 5" w:semiHidden="1" w:unhideWhenUsed="1"/>
+    <w:lsdException w:name="Table List 6" w:semiHidden="1" w:unhideWhenUsed="1"/>
+    <w:lsdException w:name="Table List 7" w:semiHidden="1" w:unhideWhenUsed="1"/>
+    <w:lsdException w:name="Table List 8" w:semiHidden="1" w:unhideWhenUsed="1"/>
+    <w:lsdException w:name="Table 3D effects 1" w:semiHidden="1" w:unhideWhenUsed="1"/>
+    <w:lsdException w:name="Table 3D effects 2" w:semiHidden="1" w:unhideWhenUsed="1"/>
+    <w:lsdException w:name="Table 3D effects 3" w:semiHidden="1" w:unhideWhenUsed="1"/>
+    <w:lsdException w:name="Table Contemporary" w:semiHidden="1" w:unhideWhenUsed="1"/>
+    <w:lsdException w:name="Table Elegant" w:semiHidden="1" w:unhideWhenUsed="1"/>
+    <w:lsdException w:name="Table Professional" w:semiHidden="1" w:unhideWhenUsed="1"/>
+    <w:lsdException w:name="Table Subtle 1" w:semiHidden="1" w:unhideWhenUsed="1"/>
+    <w:lsdException w:name="Table Subtle 2" w:semiHidden="1" w:unhideWhenUsed="1"/>
+    <w:lsdException w:name="Table Web 1" w:semiHidden="1" w:unhideWhenUsed="1"/>
+    <w:lsdException w:name="Table Web 2" w:semiHidden="1" w:unhideWhenUsed="1"/>
+    <w:lsdException w:name="Table Web 3" w:semiHidden="1" w:unhideWhenUsed="1"/>
+    <w:lsdException w:name="Balloon Text" w:semiHidden="1" w:unhideWhenUsed="1"/>
+    <w:lsdException w:name="Table Grid" w:uiPriority="39"/>
+    <w:lsdException w:name="Table Theme" w:semiHidden="1" w:unhideWhenUsed="1"/>
+    <w:lsdException w:name="Placeholder Text" w:semiHidden="1"/>
+    <w:lsdException w:name="No Spacing" w:uiPriority="1" w:qFormat="1"/>
+    <w:lsdException w:name="Light Shading" w:uiPriority="60"/>
+    <w:lsdException w:name="Light List" w:uiPriority="61"/>
+    <w:lsdException w:name="Light Grid" w:uiPriority="62"/>
+    <w:lsdException w:name="Medium Shading 1" w:uiPriority="63"/>
+    <w:lsdException w:name="Medium Shading 2" w:uiPriority="64"/>
+    <w:lsdException w:name="Medium List 1" w:uiPriority="65"/>
+    <w:lsdException w:name="Medium List 2" w:uiPriority="66"/>
+    <w:lsdException w:name="Medium Grid 1" w:uiPriority="67"/>
+    <w:lsdException w:name="Medium Grid 2" w:uiPriority="68"/>
+    <w:lsdException w:name="Medium Grid 3" w:uiPriority="69"/>
+    <w:lsdException w:name="Dark List" w:uiPriority="70"/>
+    <w:lsdException w:name="Colorful Shading" w:uiPriority="71"/>
+    <w:lsdException w:name="Colorful List" w:uiPriority="72"/>
+    <w:lsdException w:name="Colorful Grid" w:uiPriority="73"/>
+    <w:lsdException w:name="Light Shading Accent 1" w:uiPriority="60"/>
+    <w:lsdException w:name="Light List Accent 1" w:uiPriority="61"/>
+    <w:lsdException w:name="Light Grid Accent 1" w:uiPriority="62"/>
+    <w:lsdException w:name="Medium Shading 1 Accent 1" w:uiPriority="63"/>
+    <w:lsdException w:name="Medium Shading 2 Accent 1" w:uiPriority="64"/>
+    <w:lsdException w:name="Medium List 1 Accent 1" w:uiPriority="65"/>
+    <w:lsdException w:name="Revision" w:semiHidden="1"/>
+    <w:lsdException w:name="List Paragraph" w:uiPriority="34" w:qFormat="1"/>
+    <w:lsdException w:name="Quote" w:uiPriority="29" w:qFormat="1"/>
+    <w:lsdException w:name="Intense Quote" w:uiPriority="30" w:qFormat="1"/>
+    <w:lsdException w:name="Medium List 2 Accent 1" w:uiPriority="66"/>
+    <w:lsdException w:name="Medium Grid 1 Accent 1" w:uiPriority="67"/>
+    <w:lsdException w:name="Medium Grid 2 Accent 1" w:uiPriority="68"/>
+    <w:lsdException w:name="Medium Grid 3 Accent 1" w:uiPriority="69"/>
+    <w:lsdException w:name="Dark List Accent 1" w:uiPriority="70"/>
+    <w:lsdException w:name="Colorful Shading Accent 1" w:uiPriority="71"/>
+    <w:lsdException w:name="Colorful List Accent 1" w:uiPriority="72"/>
+    <w:lsdException w:name="Colorful Grid Accent 1" w:uiPriority="73"/>
+    <w:lsdException w:name="Light Shading Accent 2" w:uiPriority="60"/>
+    <w:lsdException w:name="Light List Accent 2" w:uiPriority="61"/>
+    <w:lsdException w:name="Light Grid Accent 2" w:uiPriority="62"/>
+    <w:lsdException w:name="Medium Shading 1 Accent 2" w:uiPriority="63"/>
+    <w:lsdException w:name="Medium Shading 2 Accent 2" w:uiPriority="64"/>
+    <w:lsdException w:name="Medium List 1 Accent 2" w:uiPriority="65"/>
+    <w:lsdException w:name="Medium List 2 Accent 2" w:uiPriority="66"/>
+    <w:lsdException w:name="Medium Grid 1 Accent 2" w:uiPriority="67"/>
+    <w:lsdException w:name="Medium Grid 2 Accent 2" w:uiPriority="68"/>
+    <w:lsdException w:name="Medium Grid 3 Accent 2" w:uiPriority="69"/>
+    <w:lsdException w:name="Dark List Accent 2" w:uiPriority="70"/>
+    <w:lsdException w:name="Colorful Shading Accent 2" w:uiPriority="71"/>
+    <w:lsdException w:name="Colorful List Accent 2" w:uiPriority="72"/>
+    <w:lsdException w:name="Colorful Grid Accent 2" w:uiPriority="73"/>
+    <w:lsdException w:name="Light Shading Accent 3" w:uiPriority="60"/>
+    <w:lsdException w:name="Light List Accent 3" w:uiPriority="61"/>
+    <w:lsdException w:name="Light Grid Accent 3" w:uiPriority="62"/>
+    <w:lsdException w:name="Medium Shading 1 Accent 3" w:uiPriority="63"/>
+    <w:lsdException w:name="Medium Shading 2 Accent 3" w:uiPriority="64"/>
+    <w:lsdException w:name="Medium List 1 Accent 3" w:uiPriority="65"/>
+    <w:lsdException w:name="Medium List 2 Accent 3" w:uiPriority="66"/>
+    <w:lsdException w:name="Medium Grid 1 Accent 3" w:uiPriority="67"/>
+    <w:lsdException w:name="Medium Grid 2 Accent 3" w:uiPriority="68"/>
+    <w:lsdException w:name="Medium Grid 3 Accent 3" w:uiPriority="69"/>
+    <w:lsdException w:name="Dark List Accent 3" w:uiPriority="70"/>
+    <w:lsdException w:name="Colorful Shading Accent 3" w:uiPriority="71"/>
+    <w:lsdException w:name="Colorful List Accent 3" w:uiPriority="72"/>
+    <w:lsdException w:name="Colorful Grid Accent 3" w:uiPriority="73"/>
+    <w:lsdException w:name="Light Shading Accent 4" w:uiPriority="60"/>
+    <w:lsdException w:name="Light List Accent 4" w:uiPriority="61"/>
+    <w:lsdException w:name="Light Grid Accent 4" w:uiPriority="62"/>
+    <w:lsdException w:name="Medium Shading 1 Accent 4" w:uiPriority="63"/>
+    <w:lsdException w:name="Medium Shading 2 Accent 4" w:uiPriority="64"/>
+    <w:lsdException w:name="Medium List 1 Accent 4" w:uiPriority="65"/>
+    <w:lsdException w:name="Medium List 2 Accent 4" w:uiPriority="66"/>
+    <w:lsdException w:name="Medium Grid 1 Accent 4" w:uiPriority="67"/>
+    <w:lsdException w:name="Medium Grid 2 Accent 4" w:uiPriority="68"/>
+    <w:lsdException w:name="Medium Grid 3 Accent 4" w:uiPriority="69"/>
+    <w:lsdException w:name="Dark List Accent 4" w:uiPriority="70"/>
+    <w:lsdException w:name="Colorful Shading Accent 4" w:uiPriority="71"/>
+    <w:lsdException w:name="Colorful List Accent 4" w:uiPriority="72"/>
+    <w:lsdException w:name="Colorful Grid Accent 4" w:uiPriority="73"/>
+    <w:lsdException w:name="Light Shading Accent 5" w:uiPriority="60"/>
+    <w:lsdException w:name="Light List Accent 5" w:uiPriority="61"/>
+    <w:lsdException w:name="Light Grid Accent 5" w:uiPriority="62"/>
+    <w:lsdException w:name="Medium Shading 1 Accent 5" w:uiPriority="63"/>
+    <w:lsdException w:name="Medium Shading 2 Accent 5" w:uiPriority="64"/>
+    <w:lsdException w:name="Medium List 1 Accent 5" w:uiPriority="65"/>
+    <w:lsdException w:name="Medium List 2 Accent 5" w:uiPriority="66"/>
+    <w:lsdException w:name="Medium Grid 1 Accent 5" w:uiPriority="67"/>
+    <w:lsdException w:name="Medium Grid 2 Accent 5" w:uiPriority="68"/>
+    <w:lsdException w:name="Medium Grid 3 Accent 5" w:uiPriority="69"/>
+    <w:lsdException w:name="Dark List Accent 5" w:uiPriority="70"/>
+    <w:lsdException w:name="Colorful Shading Accent 5" w:uiPriority="71"/>
+    <w:lsdException w:name="Colorful List Accent 5" w:uiPriority="72"/>
+    <w:lsdException w:name="Colorful Grid Accent 5" w:uiPriority="73"/>
+    <w:lsdException w:name="Light Shading Accent 6" w:uiPriority="60"/>
+    <w:lsdException w:name="Light List Accent 6" w:uiPriority="61"/>
+    <w:lsdException w:name="Light Grid Accent 6" w:uiPriority="62"/>
+    <w:lsdException w:name="Medium Shading 1 Accent 6" w:uiPriority="63"/>
+    <w:lsdException w:name="Medium Shading 2 Accent 6" w:uiPriority="64"/>
+    <w:lsdException w:name="Medium List 1 Accent 6" w:uiPriority="65"/>
+    <w:lsdException w:name="Medium List 2 Accent 6" w:uiPriority="66"/>
+    <w:lsdException w:name="Medium Grid 1 Accent 6" w:uiPriority="67"/>
+    <w:lsdException w:name="Medium Grid 2 Accent 6" w:uiPriority="68"/>
+    <w:lsdException w:name="Medium Grid 3 Accent 6" w:uiPriority="69"/>
+    <w:lsdException w:name="Dark List Accent 6" w:uiPriority="70"/>
+    <w:lsdException w:name="Colorful Shading Accent 6" w:uiPriority="71"/>
+    <w:lsdException w:name="Colorful List Accent 6" w:uiPriority="72"/>
+    <w:lsdException w:name="Colorful Grid Accent 6" w:uiPriority="73"/>
+    <w:lsdException w:name="Subtle Emphasis" w:uiPriority="19" w:qFormat="1"/>
+    <w:lsdException w:name="Intense Emphasis" w:uiPriority="21" w:qFormat="1"/>
+    <w:lsdException w:name="Subtle Reference" w:uiPriority="31" w:qFormat="1"/>
+    <w:lsdException w:name="Intense Reference" w:uiPriority="32" w:qFormat="1"/>
+    <w:lsdException w:name="Book Title" w:uiPriority="33" w:qFormat="1"/>
+    <w:lsdException w:name="Bibliography" w:semiHidden="1" w:uiPriority="37" w:unhideWhenUsed="1"/>
+    <w:lsdException w:name="TOC Heading" w:semiHidden="1" w:uiPriority="39" w:unhideWhenUsed="1" w:qFormat="1"/>
+    <w:lsdException w:name="Plain Table 1" w:uiPriority="41"/>
+    <w:lsdException w:name="Plain Table 2" w:uiPriority="42"/>
+    <w:lsdException w:name="Plain Table 3" w:uiPriority="43"/>
+    <w:lsdException w:name="Plain Table 4" w:uiPriority="44"/>
+    <w:lsdException w:name="Plain Table 5" w:uiPriority="45"/>
+    <w:lsdException w:name="Grid Table Light" w:uiPriority="40"/>
+    <w:lsdException w:name="Grid Table 1 Light" w:uiPriority="46"/>
+    <w:lsdException w:name="Grid Table 2" w:uiPriority="47"/>
+    <w:lsdException w:name="Grid Table 3" w:uiPriority="48"/>
+    <w:lsdException w:name="Grid Table 4" w:uiPriority="49"/>
+    <w:lsdException w:name="Grid Table 5 Dark" w:uiPriority="50"/>
+    <w:lsdException w:name="Grid Table 6 Colorful" w:uiPriority="51"/>
+    <w:lsdException w:name="Grid Table 7 Colorful" w:uiPriority="52"/>
+    <w:lsdException w:name="Grid Table 1 Light Accent 1" w:uiPriority="46"/>
+    <w:lsdException w:name="Grid Table 2 Accent 1" w:uiPriority="47"/>
+    <w:lsdException w:name="Grid Table 3 Accent 1" w:uiPriority="48"/>
+    <w:lsdException w:name="Grid Table 4 Accent 1" w:uiPriority="49"/>
+    <w:lsdException w:name="Grid Table 5 Dark Accent 1" w:uiPriority="50"/>
+    <w:lsdException w:name="Grid Table 6 Colorful Accent 1" w:uiPriority="51"/>
+    <w:lsdException w:name="Grid Table 7 Colorful Accent 1" w:uiPriority="52"/>
+    <w:lsdException w:name="Grid Table 1 Light Accent 2" w:uiPriority="46"/>
+    <w:lsdException w:name="Grid Table 2 Accent 2" w:uiPriority="47"/>
+    <w:lsdException w:name="Grid Table 3 Accent 2" w:uiPriority="48"/>
+    <w:lsdException w:name="Grid Table 4 Accent 2" w:uiPriority="49"/>
+    <w:lsdException w:name="Grid Table 5 Dark Accent 2" w:uiPriority="50"/>
+    <w:lsdException w:name="Grid Table 6 Colorful Accent 2" w:uiPriority="51"/>
+    <w:lsdException w:name="Grid Table 7 Colorful Accent 2" w:uiPriority="52"/>
+    <w:lsdException w:name="Grid Table 1 Light Accent 3" w:uiPriority="46"/>
+    <w:lsdException w:name="Grid Table 2 Accent 3" w:uiPriority="47"/>
+    <w:lsdException w:name="Grid Table 3 Accent 3" w:uiPriority="48"/>
+    <w:lsdException w:name="Grid Table 4 Accent 3" w:uiPriority="49"/>
+    <w:lsdException w:name="Grid Table 5 Dark Accent 3" w:uiPriority="50"/>
+    <w:lsdException w:name="Grid Table 6 Colorful Accent 3" w:uiPriority="51"/>
+    <w:lsdException w:name="Grid Table 7 Colorful Accent 3" w:uiPriority="52"/>
+    <w:lsdException w:name="Grid Table 1 Light Accent 4" w:uiPriority="46"/>
+    <w:lsdException w:name="Grid Table 2 Accent 4" w:uiPriority="47"/>
+    <w:lsdException w:name="Grid Table 3 Accent 4" w:uiPriority="48"/>
+    <w:lsdException w:name="Grid Table 4 Accent 4" w:uiPriority="49"/>
+    <w:lsdException w:name="Grid Table 5 Dark Accent 4" w:uiPriority="50"/>
+    <w:lsdException w:name="Grid Table 6 Colorful Accent 4" w:uiPriority="51"/>
+    <w:lsdException w:name="Grid Table 7 Colorful Accent 4" w:uiPriority="52"/>
+    <w:lsdException w:name="Grid Table 1 Light Accent 5" w:uiPriority="46"/>
+    <w:lsdException w:name="Grid Table 2 Accent 5" w:uiPriority="47"/>
+    <w:lsdException w:name="Grid Table 3 Accent 5" w:uiPriority="48"/>
+    <w:lsdException w:name="Grid Table 4 Accent 5" w:uiPriority="49"/>
+    <w:lsdException w:name="Grid Table 5 Dark Accent 5" w:uiPriority="50"/>
+    <w:lsdException w:name="Grid Table 6 Colorful Accent 5" w:uiPriority="51"/>
+    <w:lsdException w:name="Grid Table 7 Colorful Accent 5" w:uiPriority="52"/>
+    <w:lsdException w:name="Grid Table 1 Light Accent 6" w:uiPriority="46"/>
+    <w:lsdException w:name="Grid Table 2 Accent 6" w:uiPriority="47"/>
+    <w:lsdException w:name="Grid Table 3 Accent 6" w:uiPriority="48"/>
+    <w:lsdException w:name="Grid Table 4 Accent 6" w:uiPriority="49"/>
+    <w:lsdException w:name="Grid Table 5 Dark Accent 6" w:uiPriority="50"/>
+    <w:lsdException w:name="Grid Table 6 Colorful Accent 6" w:uiPriority="51"/>
+    <w:lsdException w:name="Grid Table 7 Colorful Accent 6" w:uiPriority="52"/>
+    <w:lsdException w:name="List Table 1 Light" w:uiPriority="46"/>
+    <w:lsdException w:name="List Table 2" w:uiPriority="47"/>
+    <w:lsdException w:name="List Table 3" w:uiPriority="48"/>
+    <w:lsdException w:name="List Table 4" w:uiPriority="49"/>
+    <w:lsdException w:name="List Table 5 Dark" w:uiPriority="50"/>
+    <w:lsdException w:name="List Table 6 Colorful" w:uiPriority="51"/>
+    <w:lsdException w:name="List Table 7 Colorful" w:uiPriority="52"/>
+    <w:lsdException w:name="List Table 1 Light Accent 1" w:uiPriority="46"/>
+    <w:lsdException w:name="List Table 2 Accent 1" w:uiPriority="47"/>
+    <w:lsdException w:name="List Table 3 Accent 1" w:uiPriority="48"/>
+    <w:lsdException w:name="List Table 4 Accent 1" w:uiPriority="49"/>
+    <w:lsdException w:name="List Table 5 Dark Accent 1" w:uiPriority="50"/>
+    <w:lsdException w:name="List Table 6 Colorful Accent 1" w:uiPriority="51"/>
+    <w:lsdException w:name="List Table 7 Colorful Accent 1" w:uiPriority="52"/>
+    <w:lsdException w:name="List Table 1 Light Accent 2" w:uiPriority="46"/>
+    <w:lsdException w:name="List Table 2 Accent 2" w:uiPriority="47"/>
+    <w:lsdException w:name="List Table 3 Accent 2" w:uiPriority="48"/>
+    <w:lsdException w:name="List Table 4 Accent 2" w:uiPriority="49"/>
+    <w:lsdException w:name="List Table 5 Dark Accent 2" w:uiPriority="50"/>
+    <w:lsdException w:name="List Table 6 Colorful Accent 2" w:uiPriority="51"/>
+    <w:lsdException w:name="List Table 7 Colorful Accent 2" w:uiPriority="52"/>
+    <w:lsdException w:name="List Table 1 Light Accent 3" w:uiPriority="46"/>
+    <w:lsdException w:name="List Table 2 Accent 3" w:uiPriority="47"/>
+    <w:lsdException w:name="List Table 3 Accent 3" w:uiPriority="48"/>
+    <w:lsdException w:name="List Table 4 Accent 3" w:uiPriority="49"/>
+    <w:lsdException w:name="List Table 5 Dark Accent 3" w:uiPriority="50"/>
+    <w:lsdException w:name="List Table 6 Colorful Accent 3" w:uiPriority="51"/>
+    <w:lsdException w:name="List Table 7 Colorful Accent 3" w:uiPriority="52"/>
+    <w:lsdException w:name="List Table 1 Light Accent 4" w:uiPriority="46"/>
+    <w:lsdException w:name="List Table 2 Accent 4" w:uiPriority="47"/>
+    <w:lsdException w:name="List Table 3 Accent 4" w:uiPriority="48"/>
+    <w:lsdException w:name="List Table 4 Accent 4" w:uiPriority="49"/>
+    <w:lsdException w:name="List Table 5 Dark Accent 4" w:uiPriority="50"/>
+    <w:lsdException w:name="List Table 6 Colorful Accent 4" w:uiPriority="51"/>
+    <w:lsdException w:name="List Table 7 Colorful Accent 4" w:uiPriority="52"/>
+    <w:lsdException w:name="List Table 1 Light Accent 5" w:uiPriority="46"/>
+    <w:lsdException w:name="List Table 2 Accent 5" w:uiPriority="47"/>
+    <w:lsdException w:name="List Table 3 Accent 5" w:uiPriority="48"/>
+    <w:lsdException w:name="List Table 4 Accent 5" w:uiPriority="49"/>
+    <w:lsdException w:name="List Table 5 Dark Accent 5" w:uiPriority="50"/>
+    <w:lsdException w:name="List Table 6 Colorful Accent 5" w:uiPriority="51"/>
+    <w:lsdException w:name="List Table 7 Colorful Accent 5" w:uiPriority="52"/>
+    <w:lsdException w:name="List Table 1 Light Accent 6" w:uiPriority="46"/>
+    <w:lsdException w:name="List Table 2 Accent 6" w:uiPriority="47"/>
+    <w:lsdException w:name="List Table 3 Accent 6" w:uiPriority="48"/>
+    <w:lsdException w:name="List Table 4 Accent 6" w:uiPriority="49"/>
+    <w:lsdException w:name="List Table 5 Dark Accent 6" w:uiPriority="50"/>
+    <w:lsdException w:name="List Table 6 Colorful Accent 6" w:uiPriority="51"/>
+    <w:lsdException w:name="List Table 7 Colorful Accent 6" w:uiPriority="52"/>
+    <w:lsdException w:name="Mention" w:semiHidden="1" w:unhideWhenUsed="1"/>
+    <w:lsdException w:name="Smart Hyperlink" w:semiHidden="1" w:unhideWhenUsed="1"/>
+    <w:lsdException w:name="Hashtag" w:semiHidden="1" w:unhideWhenUsed="1"/>
+    <w:lsdException w:name="Unresolved Mention" w:semiHidden="1" w:unhideWhenUsed="1"/>
+    <w:lsdException w:name="Smart Link" w:semiHidden="1" w:unhideWhenUsed="1"/>
+  </w:latentStyles>
+  <w:style w:type="paragraph" w:default="1" w:styleId="Normal">
+    <w:name w:val="Normal"/>
+    <w:qFormat/>
+    <w:rPr>
+      <w:rFonts w:ascii="Roboto" w:eastAsia="Roboto" w:hAnsi="Roboto" w:cs="Roboto"/>
+    </w:rPr>
+  </w:style>
+  <w:style w:type="character" w:default="1" w:styleId="DefaultParagraphFont">
     <w:name w:val="Default Paragraph Font"/>
     <w:uiPriority w:val="1"/>
     <w:semiHidden/>
     <w:unhideWhenUsed/>
   </w:style>
-  <w:style w:styleId="TableNormal" w:default="1" w:type="table">
-    <w:name w:val="Table Normal"/>
-    <w:uiPriority w:val="2"/>
+  <w:style w:type="table" w:default="1" w:styleId="TableNormal">
+    <w:name w:val="Normal Table"/>
+    <w:uiPriority w:val="99"/>
     <w:semiHidden/>
     <w:unhideWhenUsed/>
-    <w:qFormat/>
     <w:tblPr>
       <w:tblInd w:w="0" w:type="dxa"/>
       <w:tblCellMar>
         <w:top w:w="0" w:type="dxa"/>
-        <w:left w:w="0" w:type="dxa"/>
+        <w:left w:w="108" w:type="dxa"/>
         <w:bottom w:w="0" w:type="dxa"/>
-        <w:right w:w="0" w:type="dxa"/>
+        <w:right w:w="108" w:type="dxa"/>
       </w:tblCellMar>
     </w:tblPr>
   </w:style>
-  <w:style w:styleId="NoList" w:default="1" w:type="numbering">
+  <w:style w:type="numbering" w:default="1" w:styleId="NoList">
     <w:name w:val="No List"/>
     <w:uiPriority w:val="99"/>
     <w:semiHidden/>
     <w:unhideWhenUsed/>
   </w:style>
-  <w:style w:default="1" w:styleId="Normal" w:type="paragraph">
-    <w:name w:val="Normal"/>
-    <w:uiPriority w:val="1"/>
-    <w:qFormat/>
-    <w:pPr/>
-    <w:rPr>
-      <w:rFonts w:ascii="Roboto" w:hAnsi="Roboto" w:eastAsia="Roboto" w:cs="Roboto"/>
-      <w:lang w:val="en-US" w:eastAsia="en-US" w:bidi="ar-SA"/>
-    </w:rPr>
-  </w:style>
-  <w:style w:styleId="BodyText" w:type="paragraph">
+  <w:style w:type="paragraph" w:styleId="BodyText">
     <w:name w:val="Body Text"/>
     <w:basedOn w:val="Normal"/>
     <w:uiPriority w:val="1"/>
     <w:qFormat/>
-    <w:pPr/>
     <w:rPr>
-      <w:rFonts w:ascii="Arial" w:hAnsi="Arial" w:eastAsia="Arial" w:cs="Arial"/>
+      <w:rFonts w:ascii="Arial" w:eastAsia="Arial" w:hAnsi="Arial" w:cs="Arial"/>
       <w:b/>
       <w:bCs/>
       <w:sz w:val="18"/>
       <w:szCs w:val="18"/>
-      <w:lang w:val="en-US" w:eastAsia="en-US" w:bidi="ar-SA"/>
     </w:rPr>
   </w:style>
-  <w:style w:styleId="Title" w:type="paragraph">
+  <w:style w:type="paragraph" w:styleId="Title">
     <w:name w:val="Title"/>
     <w:basedOn w:val="Normal"/>
-    <w:uiPriority w:val="1"/>
+    <w:uiPriority w:val="10"/>
     <w:qFormat/>
     <w:pPr>
       <w:spacing w:before="78"/>
       <w:ind w:left="120"/>
     </w:pPr>
     <w:rPr>
-      <w:rFonts w:ascii="Times New Roman" w:hAnsi="Times New Roman" w:eastAsia="Times New Roman" w:cs="Times New Roman"/>
+      <w:rFonts w:ascii="Times New Roman" w:eastAsia="Times New Roman" w:hAnsi="Times New Roman" w:cs="Times New Roman"/>
       <w:b/>
       <w:bCs/>
       <w:sz w:val="28"/>
       <w:szCs w:val="28"/>
-      <w:lang w:val="en-US" w:eastAsia="en-US" w:bidi="ar-SA"/>
     </w:rPr>
   </w:style>
-  <w:style w:styleId="ListParagraph" w:type="paragraph">
+  <w:style w:type="paragraph" w:styleId="ListParagraph">
     <w:name w:val="List Paragraph"/>
     <w:basedOn w:val="Normal"/>
     <w:uiPriority w:val="1"/>
     <w:qFormat/>
-    <w:pPr/>
-    <w:rPr>
-      <w:lang w:val="en-US" w:eastAsia="en-US" w:bidi="ar-SA"/>
-    </w:rPr>
   </w:style>
-  <w:style w:styleId="TableParagraph" w:type="paragraph">
+  <w:style w:type="paragraph" w:customStyle="1" w:styleId="TableParagraph">
     <w:name w:val="Table Paragraph"/>
     <w:basedOn w:val="Normal"/>
     <w:uiPriority w:val="1"/>
     <w:qFormat/>
-    <w:pPr/>
-    <w:rPr>
-      <w:rFonts w:ascii="Roboto" w:hAnsi="Roboto" w:eastAsia="Roboto" w:cs="Roboto"/>
-      <w:lang w:val="en-US" w:eastAsia="en-US" w:bidi="ar-SA"/>
-    </w:rPr>
   </w:style>
 </w:styles>
 </file>

</xml_diff>